<commit_message>
page layout to A4
</commit_message>
<xml_diff>
--- a/Lab_03/Lab Report - Midpoint Ellipse.docx
+++ b/Lab_03/Lab Report - Midpoint Ellipse.docx
@@ -26,37 +26,7 @@
         <w:rPr>
           <w:rStyle w:val="bodyrepostChar"/>
         </w:rPr>
-        <w:t>Write a program that uses the Midpoint Ellipse Drawing Algorithm to draw an ellipse in a graphics window. The user should provide the center coordinates and the horizontal and vertical radii (</w:t>
-      </w:r>
-      <w:proofErr w:type="spellStart"/>
-      <w:proofErr w:type="gramStart"/>
-      <w:r>
-        <w:rPr>
-          <w:rStyle w:val="bodyrepostChar"/>
-        </w:rPr>
-        <w:t>rx</w:t>
-      </w:r>
-      <w:proofErr w:type="spellEnd"/>
-      <w:proofErr w:type="gramEnd"/>
-      <w:r>
-        <w:rPr>
-          <w:rStyle w:val="bodyrepostChar"/>
-        </w:rPr>
-        <w:t xml:space="preserve"> and </w:t>
-      </w:r>
-      <w:proofErr w:type="spellStart"/>
-      <w:r>
-        <w:rPr>
-          <w:rStyle w:val="bodyrepostChar"/>
-        </w:rPr>
-        <w:t>ry</w:t>
-      </w:r>
-      <w:proofErr w:type="spellEnd"/>
-      <w:r>
-        <w:rPr>
-          <w:rStyle w:val="bodyrepostChar"/>
-        </w:rPr>
-        <w:t>) of the ellipse as input. The program must compute all points on the ellipse using the Midpoint Ellipse Drawing Algorithm and render the shape using the graphics library. The implementation should utilize symmetry and decision parameters to efficiently plot the ellipse with pixel precision.</w:t>
+        <w:t>Write a program that uses the Midpoint Ellipse Drawing Algorithm to draw an ellipse in a graphics window. The user should provide the center coordinates and the horizontal and vertical radii (rx and ry) of the ellipse as input. The program must compute all points on the ellipse using the Midpoint Ellipse Drawing Algorithm and render the shape using the graphics library. The implementation should utilize symmetry and decision parameters to efficiently plot the ellipse with pixel precision.</w:t>
       </w:r>
     </w:p>
     <w:p>
@@ -97,25 +67,7 @@
         <w:pStyle w:val="bodyrepost"/>
       </w:pPr>
       <w:r>
-        <w:t>An ellipse differs from a circle in that it has two radii: a horizontal radius (</w:t>
-      </w:r>
-      <w:proofErr w:type="spellStart"/>
-      <w:proofErr w:type="gramStart"/>
-      <w:r>
-        <w:t>rx</w:t>
-      </w:r>
-      <w:proofErr w:type="spellEnd"/>
-      <w:proofErr w:type="gramEnd"/>
-      <w:r>
-        <w:t>) and a vertical radius (</w:t>
-      </w:r>
-      <w:proofErr w:type="spellStart"/>
-      <w:r>
-        <w:t>ry</w:t>
-      </w:r>
-      <w:proofErr w:type="spellEnd"/>
-      <w:r>
-        <w:t>). The ellipse is divided into two regions based on the slope of the curve. Region 1 handles the portion where the slope is less than 1, and Region 2 handles the portion where the slope is greater than 1. In each region, a different decision parameter is used to determine whether to move horizontally, vertically, o</w:t>
+        <w:t>An ellipse differs from a circle in that it has two radii: a horizontal radius (rx) and a vertical radius (ry). The ellipse is divided into two regions based on the slope of the curve. Region 1 handles the portion where the slope is less than 1, and Region 2 handles the portion where the slope is greater than 1. In each region, a different decision parameter is used to determine whether to move horizontally, vertically, o</w:t>
       </w:r>
       <w:r>
         <w:t>r diagonally to the next pixel.</w:t>
@@ -139,10 +91,415 @@
     </w:p>
     <w:p>
       <w:pPr>
-        <w:pStyle w:val="bodyrepost"/>
-      </w:pPr>
+        <w:pStyle w:val="Titlerepost"/>
+      </w:pPr>
+      <w:r>
+        <w:t>Algorithm</w:t>
+      </w:r>
       <w:bookmarkStart w:id="0" w:name="_GoBack"/>
       <w:bookmarkEnd w:id="0"/>
+    </w:p>
+    <w:p>
+      <w:pPr>
+        <w:pStyle w:val="bodyrepost"/>
+      </w:pPr>
+      <w:r>
+        <w:t>Step 1: Start</w:t>
+      </w:r>
+    </w:p>
+    <w:p>
+      <w:pPr>
+        <w:pStyle w:val="bodyrepost"/>
+      </w:pPr>
+    </w:p>
+    <w:p>
+      <w:pPr>
+        <w:pStyle w:val="bodyrepost"/>
+      </w:pPr>
+      <w:r>
+        <w:lastRenderedPageBreak/>
+        <w:t>Step 2: Declare variables:</w:t>
+      </w:r>
+    </w:p>
+    <w:p>
+      <w:pPr>
+        <w:pStyle w:val="bodyrepost"/>
+      </w:pPr>
+      <w:r>
+        <w:t xml:space="preserve">        xc, yc → Center of ellipse</w:t>
+      </w:r>
+    </w:p>
+    <w:p>
+      <w:pPr>
+        <w:pStyle w:val="bodyrepost"/>
+      </w:pPr>
+      <w:r>
+        <w:t xml:space="preserve">        rx, ry → Semi-major and semi-minor radii</w:t>
+      </w:r>
+    </w:p>
+    <w:p>
+      <w:pPr>
+        <w:pStyle w:val="bodyrepost"/>
+      </w:pPr>
+      <w:r>
+        <w:t xml:space="preserve">        x, y   → Current pixel position</w:t>
+      </w:r>
+    </w:p>
+    <w:p>
+      <w:pPr>
+        <w:pStyle w:val="bodyrepost"/>
+      </w:pPr>
+      <w:r>
+        <w:t xml:space="preserve">        p1, p2 → Decision parameters for region 1 and region 2</w:t>
+      </w:r>
+    </w:p>
+    <w:p>
+      <w:pPr>
+        <w:pStyle w:val="bodyrepost"/>
+      </w:pPr>
+    </w:p>
+    <w:p>
+      <w:pPr>
+        <w:pStyle w:val="bodyrepost"/>
+      </w:pPr>
+      <w:r>
+        <w:t>Step 3: Read values of xc, yc, rx, ry</w:t>
+      </w:r>
+    </w:p>
+    <w:p>
+      <w:pPr>
+        <w:pStyle w:val="bodyrepost"/>
+      </w:pPr>
+    </w:p>
+    <w:p>
+      <w:pPr>
+        <w:pStyle w:val="bodyrepost"/>
+      </w:pPr>
+      <w:r>
+        <w:t>Step 4: Initialize starting point on the ellipse centered at origin:</w:t>
+      </w:r>
+    </w:p>
+    <w:p>
+      <w:pPr>
+        <w:pStyle w:val="bodyrepost"/>
+      </w:pPr>
+      <w:r>
+        <w:t xml:space="preserve">        x = 0</w:t>
+      </w:r>
+    </w:p>
+    <w:p>
+      <w:pPr>
+        <w:pStyle w:val="bodyrepost"/>
+      </w:pPr>
+      <w:r>
+        <w:t xml:space="preserve">        y = ry</w:t>
+      </w:r>
+    </w:p>
+    <w:p>
+      <w:pPr>
+        <w:pStyle w:val="bodyrepost"/>
+      </w:pPr>
+    </w:p>
+    <w:p>
+      <w:pPr>
+        <w:pStyle w:val="bodyrepost"/>
+      </w:pPr>
+      <w:r>
+        <w:t>Step 5: Calculate the initial decision parameter for Region 1:</w:t>
+      </w:r>
+    </w:p>
+    <w:p>
+      <w:pPr>
+        <w:pStyle w:val="bodyrepost"/>
+      </w:pPr>
+      <w:r>
+        <w:t xml:space="preserve">        p1 = ry² - rx²·ry + (1/4)·rx²</w:t>
+      </w:r>
+    </w:p>
+    <w:p>
+      <w:pPr>
+        <w:pStyle w:val="bodyrepost"/>
+      </w:pPr>
+    </w:p>
+    <w:p>
+      <w:pPr>
+        <w:pStyle w:val="bodyrepost"/>
+      </w:pPr>
+      <w:r>
+        <w:t>Step 6: For Region 1 (while 2·ry²·x &lt; 2·rx²·y):</w:t>
+      </w:r>
+    </w:p>
+    <w:p>
+      <w:pPr>
+        <w:pStyle w:val="bodyrepost"/>
+      </w:pPr>
+      <w:r>
+        <w:t xml:space="preserve">        Repeat:</w:t>
+      </w:r>
+    </w:p>
+    <w:p>
+      <w:pPr>
+        <w:pStyle w:val="bodyrepost"/>
+      </w:pPr>
+      <w:r>
+        <w:t xml:space="preserve">            If p1 &lt; 0:</w:t>
+      </w:r>
+    </w:p>
+    <w:p>
+      <w:pPr>
+        <w:pStyle w:val="bodyrepost"/>
+      </w:pPr>
+      <w:r>
+        <w:t xml:space="preserve">                x = x + 1</w:t>
+      </w:r>
+    </w:p>
+    <w:p>
+      <w:pPr>
+        <w:pStyle w:val="bodyrepost"/>
+      </w:pPr>
+      <w:r>
+        <w:t xml:space="preserve">                p1 = p1 + 2·ry²·x + ry²</w:t>
+      </w:r>
+    </w:p>
+    <w:p>
+      <w:pPr>
+        <w:pStyle w:val="bodyrepost"/>
+      </w:pPr>
+      <w:r>
+        <w:t xml:space="preserve">            Else:</w:t>
+      </w:r>
+    </w:p>
+    <w:p>
+      <w:pPr>
+        <w:pStyle w:val="bodyrepost"/>
+      </w:pPr>
+      <w:r>
+        <w:lastRenderedPageBreak/>
+        <w:t xml:space="preserve">                x = x + 1</w:t>
+      </w:r>
+    </w:p>
+    <w:p>
+      <w:pPr>
+        <w:pStyle w:val="bodyrepost"/>
+      </w:pPr>
+      <w:r>
+        <w:t xml:space="preserve">                y = y - 1</w:t>
+      </w:r>
+    </w:p>
+    <w:p>
+      <w:pPr>
+        <w:pStyle w:val="bodyrepost"/>
+      </w:pPr>
+      <w:r>
+        <w:t xml:space="preserve">                p1 = p1 + 2·ry²·x - 2·rx²·y + ry²</w:t>
+      </w:r>
+    </w:p>
+    <w:p>
+      <w:pPr>
+        <w:pStyle w:val="bodyrepost"/>
+      </w:pPr>
+      <w:r>
+        <w:t xml:space="preserve">            Plot symmetric points using 4-way symmetry</w:t>
+      </w:r>
+    </w:p>
+    <w:p>
+      <w:pPr>
+        <w:pStyle w:val="bodyrepost"/>
+      </w:pPr>
+      <w:r>
+        <w:t xml:space="preserve">        Until 2·ry²·x ≥ 2·rx²·y</w:t>
+      </w:r>
+    </w:p>
+    <w:p>
+      <w:pPr>
+        <w:pStyle w:val="bodyrepost"/>
+      </w:pPr>
+    </w:p>
+    <w:p>
+      <w:pPr>
+        <w:pStyle w:val="bodyrepost"/>
+      </w:pPr>
+      <w:r>
+        <w:t>Step 7: Calculate the initial decision parameter for Region 2:</w:t>
+      </w:r>
+    </w:p>
+    <w:p>
+      <w:pPr>
+        <w:pStyle w:val="bodyrepost"/>
+      </w:pPr>
+      <w:r>
+        <w:t xml:space="preserve">        p2 = ry²·(x + 0.5)² + rx²·(y - 1)² - rx²·ry²</w:t>
+      </w:r>
+    </w:p>
+    <w:p>
+      <w:pPr>
+        <w:pStyle w:val="bodyrepost"/>
+      </w:pPr>
+    </w:p>
+    <w:p>
+      <w:pPr>
+        <w:pStyle w:val="bodyrepost"/>
+      </w:pPr>
+      <w:r>
+        <w:t>Step 8: For Region 2 (while y ≥ 0):</w:t>
+      </w:r>
+    </w:p>
+    <w:p>
+      <w:pPr>
+        <w:pStyle w:val="bodyrepost"/>
+      </w:pPr>
+      <w:r>
+        <w:t xml:space="preserve">        Repeat:</w:t>
+      </w:r>
+    </w:p>
+    <w:p>
+      <w:pPr>
+        <w:pStyle w:val="bodyrepost"/>
+      </w:pPr>
+      <w:r>
+        <w:t xml:space="preserve">            If p2 &gt; 0:</w:t>
+      </w:r>
+    </w:p>
+    <w:p>
+      <w:pPr>
+        <w:pStyle w:val="bodyrepost"/>
+      </w:pPr>
+      <w:r>
+        <w:t xml:space="preserve">                y = y - 1</w:t>
+      </w:r>
+    </w:p>
+    <w:p>
+      <w:pPr>
+        <w:pStyle w:val="bodyrepost"/>
+      </w:pPr>
+      <w:r>
+        <w:t xml:space="preserve">                p2 = p2 - 2·rx²·y + rx²</w:t>
+      </w:r>
+    </w:p>
+    <w:p>
+      <w:pPr>
+        <w:pStyle w:val="bodyrepost"/>
+      </w:pPr>
+      <w:r>
+        <w:t xml:space="preserve">            Else:</w:t>
+      </w:r>
+    </w:p>
+    <w:p>
+      <w:pPr>
+        <w:pStyle w:val="bodyrepost"/>
+      </w:pPr>
+      <w:r>
+        <w:t xml:space="preserve">                x = x + 1</w:t>
+      </w:r>
+    </w:p>
+    <w:p>
+      <w:pPr>
+        <w:pStyle w:val="bodyrepost"/>
+      </w:pPr>
+      <w:r>
+        <w:t xml:space="preserve">                y = y - 1</w:t>
+      </w:r>
+    </w:p>
+    <w:p>
+      <w:pPr>
+        <w:pStyle w:val="bodyrepost"/>
+      </w:pPr>
+      <w:r>
+        <w:t xml:space="preserve">                p2 = p2 + 2·ry²·x - 2·rx²·y + rx²</w:t>
+      </w:r>
+    </w:p>
+    <w:p>
+      <w:pPr>
+        <w:pStyle w:val="bodyrepost"/>
+      </w:pPr>
+      <w:r>
+        <w:t xml:space="preserve">            Plot symmetric points using 4-way symmetry</w:t>
+      </w:r>
+    </w:p>
+    <w:p>
+      <w:pPr>
+        <w:pStyle w:val="bodyrepost"/>
+      </w:pPr>
+    </w:p>
+    <w:p>
+      <w:pPr>
+        <w:pStyle w:val="bodyrepost"/>
+      </w:pPr>
+      <w:r>
+        <w:t>Step 9: For each (x, y), determine 4 symmetric points:</w:t>
+      </w:r>
+    </w:p>
+    <w:p>
+      <w:pPr>
+        <w:pStyle w:val="bodyrepost"/>
+      </w:pPr>
+      <w:r>
+        <w:lastRenderedPageBreak/>
+        <w:t xml:space="preserve">        (xc + x, yc + y)</w:t>
+      </w:r>
+    </w:p>
+    <w:p>
+      <w:pPr>
+        <w:pStyle w:val="bodyrepost"/>
+      </w:pPr>
+      <w:r>
+        <w:t xml:space="preserve">        (xc - x, yc + y)</w:t>
+      </w:r>
+    </w:p>
+    <w:p>
+      <w:pPr>
+        <w:pStyle w:val="bodyrepost"/>
+      </w:pPr>
+      <w:r>
+        <w:t xml:space="preserve">        (xc + x, yc - y)</w:t>
+      </w:r>
+    </w:p>
+    <w:p>
+      <w:pPr>
+        <w:pStyle w:val="bodyrepost"/>
+      </w:pPr>
+      <w:r>
+        <w:t xml:space="preserve">        (xc - x, yc - y)</w:t>
+      </w:r>
+    </w:p>
+    <w:p>
+      <w:pPr>
+        <w:pStyle w:val="bodyrepost"/>
+      </w:pPr>
+    </w:p>
+    <w:p>
+      <w:pPr>
+        <w:pStyle w:val="bodyrepost"/>
+      </w:pPr>
+      <w:r>
+        <w:t>Step 10: Plot these pixel positions using `putpixel()`</w:t>
+      </w:r>
+    </w:p>
+    <w:p>
+      <w:pPr>
+        <w:pStyle w:val="bodyrepost"/>
+      </w:pPr>
+    </w:p>
+    <w:p>
+      <w:pPr>
+        <w:pStyle w:val="bodyrepost"/>
+      </w:pPr>
+      <w:r>
+        <w:t>Step 11: Repeat until Region 2 is complete (y &lt; 0)</w:t>
+      </w:r>
+    </w:p>
+    <w:p>
+      <w:pPr>
+        <w:pStyle w:val="bodyrepost"/>
+      </w:pPr>
+    </w:p>
+    <w:p>
+      <w:pPr>
+        <w:pStyle w:val="bodyrepost"/>
+      </w:pPr>
+      <w:r>
+        <w:t>Step 12: Stop</w:t>
+      </w:r>
     </w:p>
     <w:sectPr>
       <w:pgSz w:w="12240" w:h="15840"/>

</xml_diff>

<commit_message>
add sample input and output
</commit_message>
<xml_diff>
--- a/Lab_03/Lab Report - Midpoint Ellipse.docx
+++ b/Lab_03/Lab Report - Midpoint Ellipse.docx
@@ -72,11 +72,17 @@
         <w:pStyle w:val="Titlerepost"/>
         <w:rPr>
           <w:rStyle w:val="bodyrepostChar"/>
+          <w:rFonts w:asciiTheme="minorHAnsi" w:hAnsiTheme="minorHAnsi" w:cstheme="minorBidi"/>
+          <w:sz w:val="32"/>
+          <w:szCs w:val="32"/>
         </w:rPr>
       </w:pPr>
       <w:r>
         <w:rPr>
           <w:rStyle w:val="bodyrepostChar"/>
+          <w:rFonts w:asciiTheme="minorHAnsi" w:hAnsiTheme="minorHAnsi" w:cstheme="minorBidi"/>
+          <w:sz w:val="32"/>
+          <w:szCs w:val="32"/>
         </w:rPr>
         <w:t>Background Theory</w:t>
       </w:r>
@@ -2340,6 +2346,79 @@
       <w:r>
         <w:t>}</w:t>
       </w:r>
+    </w:p>
+    <w:p>
+      <w:pPr>
+        <w:pStyle w:val="bodyrepost"/>
+      </w:pPr>
+    </w:p>
+    <w:p>
+      <w:pPr>
+        <w:pStyle w:val="Titlerepost"/>
+      </w:pPr>
+      <w:r>
+        <w:t>Sample input and output</w:t>
+      </w:r>
+    </w:p>
+    <w:p>
+      <w:pPr>
+        <w:pStyle w:val="bodyrepost"/>
+      </w:pPr>
+      <w:r>
+        <w:rPr>
+          <w:noProof/>
+        </w:rPr>
+        <w:drawing>
+          <wp:inline distT="0" distB="0" distL="0" distR="0" wp14:anchorId="5020F4BF" wp14:editId="6A653425">
+            <wp:extent cx="5732572" cy="5610225"/>
+            <wp:effectExtent l="0" t="0" r="1905" b="0"/>
+            <wp:docPr id="1" name="Picture 1"/>
+            <wp:cNvGraphicFramePr>
+              <a:graphicFrameLocks xmlns:a="http://schemas.openxmlformats.org/drawingml/2006/main" noChangeAspect="1"/>
+            </wp:cNvGraphicFramePr>
+            <a:graphic xmlns:a="http://schemas.openxmlformats.org/drawingml/2006/main">
+              <a:graphicData uri="http://schemas.openxmlformats.org/drawingml/2006/picture">
+                <pic:pic xmlns:pic="http://schemas.openxmlformats.org/drawingml/2006/picture">
+                  <pic:nvPicPr>
+                    <pic:cNvPr id="0" name=""/>
+                    <pic:cNvPicPr/>
+                  </pic:nvPicPr>
+                  <pic:blipFill>
+                    <a:blip r:embed="rId6"/>
+                    <a:stretch>
+                      <a:fillRect/>
+                    </a:stretch>
+                  </pic:blipFill>
+                  <pic:spPr>
+                    <a:xfrm>
+                      <a:off x="0" y="0"/>
+                      <a:ext cx="5732145" cy="5609807"/>
+                    </a:xfrm>
+                    <a:prstGeom prst="rect">
+                      <a:avLst/>
+                    </a:prstGeom>
+                  </pic:spPr>
+                </pic:pic>
+              </a:graphicData>
+            </a:graphic>
+          </wp:inline>
+        </w:drawing>
+      </w:r>
+    </w:p>
+    <w:p>
+      <w:pPr>
+        <w:pStyle w:val="bodyrepost"/>
+      </w:pPr>
+    </w:p>
+    <w:p>
+      <w:pPr>
+        <w:pStyle w:val="bodyrepost"/>
+      </w:pPr>
+    </w:p>
+    <w:p>
+      <w:pPr>
+        <w:pStyle w:val="bodyrepost"/>
+      </w:pPr>
       <w:bookmarkStart w:id="0" w:name="_GoBack"/>
       <w:bookmarkEnd w:id="0"/>
     </w:p>
@@ -2690,6 +2769,36 @@
       <w:szCs w:val="28"/>
     </w:rPr>
   </w:style>
+  <w:style w:type="paragraph" w:styleId="BalloonText">
+    <w:name w:val="Balloon Text"/>
+    <w:basedOn w:val="Normal"/>
+    <w:link w:val="BalloonTextChar"/>
+    <w:uiPriority w:val="99"/>
+    <w:semiHidden/>
+    <w:unhideWhenUsed/>
+    <w:rsid w:val="008D3E32"/>
+    <w:pPr>
+      <w:spacing w:after="0" w:line="240" w:lineRule="auto"/>
+    </w:pPr>
+    <w:rPr>
+      <w:rFonts w:ascii="Tahoma" w:hAnsi="Tahoma" w:cs="Tahoma"/>
+      <w:sz w:val="16"/>
+      <w:szCs w:val="16"/>
+    </w:rPr>
+  </w:style>
+  <w:style w:type="character" w:customStyle="1" w:styleId="BalloonTextChar">
+    <w:name w:val="Balloon Text Char"/>
+    <w:basedOn w:val="DefaultParagraphFont"/>
+    <w:link w:val="BalloonText"/>
+    <w:uiPriority w:val="99"/>
+    <w:semiHidden/>
+    <w:rsid w:val="008D3E32"/>
+    <w:rPr>
+      <w:rFonts w:ascii="Tahoma" w:hAnsi="Tahoma" w:cs="Tahoma"/>
+      <w:sz w:val="16"/>
+      <w:szCs w:val="16"/>
+    </w:rPr>
+  </w:style>
 </w:styles>
 </file>
 
@@ -2931,6 +3040,36 @@
       <w:rFonts w:ascii="Times New Roman" w:eastAsiaTheme="minorEastAsia" w:hAnsi="Times New Roman" w:cs="Times New Roman"/>
       <w:sz w:val="28"/>
       <w:szCs w:val="28"/>
+    </w:rPr>
+  </w:style>
+  <w:style w:type="paragraph" w:styleId="BalloonText">
+    <w:name w:val="Balloon Text"/>
+    <w:basedOn w:val="Normal"/>
+    <w:link w:val="BalloonTextChar"/>
+    <w:uiPriority w:val="99"/>
+    <w:semiHidden/>
+    <w:unhideWhenUsed/>
+    <w:rsid w:val="008D3E32"/>
+    <w:pPr>
+      <w:spacing w:after="0" w:line="240" w:lineRule="auto"/>
+    </w:pPr>
+    <w:rPr>
+      <w:rFonts w:ascii="Tahoma" w:hAnsi="Tahoma" w:cs="Tahoma"/>
+      <w:sz w:val="16"/>
+      <w:szCs w:val="16"/>
+    </w:rPr>
+  </w:style>
+  <w:style w:type="character" w:customStyle="1" w:styleId="BalloonTextChar">
+    <w:name w:val="Balloon Text Char"/>
+    <w:basedOn w:val="DefaultParagraphFont"/>
+    <w:link w:val="BalloonText"/>
+    <w:uiPriority w:val="99"/>
+    <w:semiHidden/>
+    <w:rsid w:val="008D3E32"/>
+    <w:rPr>
+      <w:rFonts w:ascii="Tahoma" w:hAnsi="Tahoma" w:cs="Tahoma"/>
+      <w:sz w:val="16"/>
+      <w:szCs w:val="16"/>
     </w:rPr>
   </w:style>
 </w:styles>

</xml_diff>

<commit_message>
add flowchart in lab report
</commit_message>
<xml_diff>
--- a/Lab_03/Lab Report - Midpoint Ellipse.docx
+++ b/Lab_03/Lab Report - Midpoint Ellipse.docx
@@ -769,6 +769,367 @@
         <w:pStyle w:val="Titlerepost"/>
       </w:pPr>
       <w:r>
+        <w:rPr>
+          <w:noProof/>
+        </w:rPr>
+        <mc:AlternateContent>
+          <mc:Choice Requires="wps">
+            <w:drawing>
+              <wp:anchor distT="0" distB="0" distL="114300" distR="114300" simplePos="0" relativeHeight="251660288" behindDoc="0" locked="0" layoutInCell="1" allowOverlap="1" wp14:anchorId="74A9C576" wp14:editId="300927C2">
+                <wp:simplePos x="0" y="0"/>
+                <wp:positionH relativeFrom="column">
+                  <wp:posOffset>2188713</wp:posOffset>
+                </wp:positionH>
+                <wp:positionV relativeFrom="paragraph">
+                  <wp:posOffset>8331835</wp:posOffset>
+                </wp:positionV>
+                <wp:extent cx="171450" cy="200025"/>
+                <wp:effectExtent l="0" t="0" r="19050" b="28575"/>
+                <wp:wrapNone/>
+                <wp:docPr id="6" name="Oval 6"/>
+                <wp:cNvGraphicFramePr/>
+                <a:graphic xmlns:a="http://schemas.openxmlformats.org/drawingml/2006/main">
+                  <a:graphicData uri="http://schemas.microsoft.com/office/word/2010/wordprocessingShape">
+                    <wps:wsp>
+                      <wps:cNvSpPr/>
+                      <wps:spPr>
+                        <a:xfrm>
+                          <a:off x="0" y="0"/>
+                          <a:ext cx="171450" cy="200025"/>
+                        </a:xfrm>
+                        <a:prstGeom prst="ellipse">
+                          <a:avLst/>
+                        </a:prstGeom>
+                      </wps:spPr>
+                      <wps:style>
+                        <a:lnRef idx="2">
+                          <a:schemeClr val="dk1"/>
+                        </a:lnRef>
+                        <a:fillRef idx="1">
+                          <a:schemeClr val="lt1"/>
+                        </a:fillRef>
+                        <a:effectRef idx="0">
+                          <a:schemeClr val="dk1"/>
+                        </a:effectRef>
+                        <a:fontRef idx="minor">
+                          <a:schemeClr val="dk1"/>
+                        </a:fontRef>
+                      </wps:style>
+                      <wps:bodyPr rot="0" spcFirstLastPara="0" vertOverflow="overflow" horzOverflow="overflow" vert="horz" wrap="square" lIns="91440" tIns="45720" rIns="91440" bIns="45720" numCol="1" spcCol="0" rtlCol="0" fromWordArt="0" anchor="ctr" anchorCtr="0" forceAA="0" compatLnSpc="1">
+                        <a:prstTxWarp prst="textNoShape">
+                          <a:avLst/>
+                        </a:prstTxWarp>
+                        <a:noAutofit/>
+                      </wps:bodyPr>
+                    </wps:wsp>
+                  </a:graphicData>
+                </a:graphic>
+              </wp:anchor>
+            </w:drawing>
+          </mc:Choice>
+          <mc:Fallback>
+            <w:pict>
+              <v:oval id="Oval 6" o:spid="_x0000_s1026" style="position:absolute;margin-left:172.35pt;margin-top:656.05pt;width:13.5pt;height:15.75pt;z-index:251660288;visibility:visible;mso-wrap-style:square;mso-wrap-distance-left:9pt;mso-wrap-distance-top:0;mso-wrap-distance-right:9pt;mso-wrap-distance-bottom:0;mso-position-horizontal:absolute;mso-position-horizontal-relative:text;mso-position-vertical:absolute;mso-position-vertical-relative:text;v-text-anchor:middle" o:gfxdata="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" fillcolor="white [3201]" strokecolor="black [3200]" strokeweight="2pt"/>
+            </w:pict>
+          </mc:Fallback>
+        </mc:AlternateContent>
+      </w:r>
+      <w:r>
+        <w:rPr>
+          <w:noProof/>
+        </w:rPr>
+        <mc:AlternateContent>
+          <mc:Choice Requires="wps">
+            <w:drawing>
+              <wp:anchor distT="0" distB="0" distL="114300" distR="114300" simplePos="0" relativeHeight="251659264" behindDoc="0" locked="0" layoutInCell="1" allowOverlap="1" wp14:anchorId="03D890BF" wp14:editId="2635AFE6">
+                <wp:simplePos x="0" y="0"/>
+                <wp:positionH relativeFrom="column">
+                  <wp:posOffset>2259330</wp:posOffset>
+                </wp:positionH>
+                <wp:positionV relativeFrom="paragraph">
+                  <wp:posOffset>8068310</wp:posOffset>
+                </wp:positionV>
+                <wp:extent cx="0" cy="257175"/>
+                <wp:effectExtent l="95250" t="0" r="57150" b="66675"/>
+                <wp:wrapNone/>
+                <wp:docPr id="5" name="Straight Arrow Connector 5"/>
+                <wp:cNvGraphicFramePr/>
+                <a:graphic xmlns:a="http://schemas.openxmlformats.org/drawingml/2006/main">
+                  <a:graphicData uri="http://schemas.microsoft.com/office/word/2010/wordprocessingShape">
+                    <wps:wsp>
+                      <wps:cNvCnPr/>
+                      <wps:spPr>
+                        <a:xfrm>
+                          <a:off x="0" y="0"/>
+                          <a:ext cx="0" cy="257175"/>
+                        </a:xfrm>
+                        <a:prstGeom prst="straightConnector1">
+                          <a:avLst/>
+                        </a:prstGeom>
+                        <a:ln>
+                          <a:tailEnd type="arrow"/>
+                        </a:ln>
+                      </wps:spPr>
+                      <wps:style>
+                        <a:lnRef idx="1">
+                          <a:schemeClr val="dk1"/>
+                        </a:lnRef>
+                        <a:fillRef idx="0">
+                          <a:schemeClr val="dk1"/>
+                        </a:fillRef>
+                        <a:effectRef idx="0">
+                          <a:schemeClr val="dk1"/>
+                        </a:effectRef>
+                        <a:fontRef idx="minor">
+                          <a:schemeClr val="tx1"/>
+                        </a:fontRef>
+                      </wps:style>
+                      <wps:bodyPr/>
+                    </wps:wsp>
+                  </a:graphicData>
+                </a:graphic>
+              </wp:anchor>
+            </w:drawing>
+          </mc:Choice>
+          <mc:Fallback>
+            <w:pict>
+              <v:shapetype id="_x0000_t32" coordsize="21600,21600" o:spt="32" o:oned="t" path="m,l21600,21600e" filled="f">
+                <v:path arrowok="t" fillok="f" o:connecttype="none"/>
+                <o:lock v:ext="edit" shapetype="t"/>
+              </v:shapetype>
+              <v:shape id="Straight Arrow Connector 5" o:spid="_x0000_s1026" type="#_x0000_t32" style="position:absolute;margin-left:177.9pt;margin-top:635.3pt;width:0;height:20.25pt;z-index:251659264;visibility:visible;mso-wrap-style:square;mso-wrap-distance-left:9pt;mso-wrap-distance-top:0;mso-wrap-distance-right:9pt;mso-wrap-distance-bottom:0;mso-position-horizontal:absolute;mso-position-horizontal-relative:text;mso-position-vertical:absolute;mso-position-vertical-relative:text" o:gfxdata="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" strokecolor="black [3040]">
+                <v:stroke endarrow="open"/>
+              </v:shape>
+            </w:pict>
+          </mc:Fallback>
+        </mc:AlternateContent>
+      </w:r>
+      <w:bookmarkStart w:id="0" w:name="_GoBack"/>
+      <w:r>
+        <w:rPr>
+          <w:noProof/>
+        </w:rPr>
+        <w:drawing>
+          <wp:inline distT="0" distB="0" distL="0" distR="0" wp14:anchorId="05271B5E" wp14:editId="48519EEB">
+            <wp:extent cx="5732145" cy="8073093"/>
+            <wp:effectExtent l="0" t="0" r="1905" b="4445"/>
+            <wp:docPr id="2" name="Picture 2"/>
+            <wp:cNvGraphicFramePr>
+              <a:graphicFrameLocks xmlns:a="http://schemas.openxmlformats.org/drawingml/2006/main" noChangeAspect="1"/>
+            </wp:cNvGraphicFramePr>
+            <a:graphic xmlns:a="http://schemas.openxmlformats.org/drawingml/2006/main">
+              <a:graphicData uri="http://schemas.openxmlformats.org/drawingml/2006/picture">
+                <pic:pic xmlns:pic="http://schemas.openxmlformats.org/drawingml/2006/picture">
+                  <pic:nvPicPr>
+                    <pic:cNvPr id="0" name=""/>
+                    <pic:cNvPicPr/>
+                  </pic:nvPicPr>
+                  <pic:blipFill>
+                    <a:blip r:embed="rId6"/>
+                    <a:stretch>
+                      <a:fillRect/>
+                    </a:stretch>
+                  </pic:blipFill>
+                  <pic:spPr>
+                    <a:xfrm>
+                      <a:off x="0" y="0"/>
+                      <a:ext cx="5732145" cy="8073093"/>
+                    </a:xfrm>
+                    <a:prstGeom prst="rect">
+                      <a:avLst/>
+                    </a:prstGeom>
+                  </pic:spPr>
+                </pic:pic>
+              </a:graphicData>
+            </a:graphic>
+          </wp:inline>
+        </w:drawing>
+      </w:r>
+      <w:bookmarkEnd w:id="0"/>
+    </w:p>
+    <w:p>
+      <w:pPr>
+        <w:pStyle w:val="Titlerepost"/>
+      </w:pPr>
+      <w:r>
+        <w:rPr>
+          <w:noProof/>
+        </w:rPr>
+        <w:lastRenderedPageBreak/>
+        <mc:AlternateContent>
+          <mc:Choice Requires="wps">
+            <w:drawing>
+              <wp:anchor distT="0" distB="0" distL="114300" distR="114300" simplePos="0" relativeHeight="251662336" behindDoc="0" locked="0" layoutInCell="1" allowOverlap="1" wp14:anchorId="20E3A5FA" wp14:editId="586336CB">
+                <wp:simplePos x="0" y="0"/>
+                <wp:positionH relativeFrom="column">
+                  <wp:posOffset>2170430</wp:posOffset>
+                </wp:positionH>
+                <wp:positionV relativeFrom="paragraph">
+                  <wp:posOffset>-258445</wp:posOffset>
+                </wp:positionV>
+                <wp:extent cx="171450" cy="200025"/>
+                <wp:effectExtent l="0" t="0" r="19050" b="28575"/>
+                <wp:wrapNone/>
+                <wp:docPr id="8" name="Oval 8"/>
+                <wp:cNvGraphicFramePr/>
+                <a:graphic xmlns:a="http://schemas.openxmlformats.org/drawingml/2006/main">
+                  <a:graphicData uri="http://schemas.microsoft.com/office/word/2010/wordprocessingShape">
+                    <wps:wsp>
+                      <wps:cNvSpPr/>
+                      <wps:spPr>
+                        <a:xfrm>
+                          <a:off x="0" y="0"/>
+                          <a:ext cx="171450" cy="200025"/>
+                        </a:xfrm>
+                        <a:prstGeom prst="ellipse">
+                          <a:avLst/>
+                        </a:prstGeom>
+                      </wps:spPr>
+                      <wps:style>
+                        <a:lnRef idx="2">
+                          <a:schemeClr val="dk1"/>
+                        </a:lnRef>
+                        <a:fillRef idx="1">
+                          <a:schemeClr val="lt1"/>
+                        </a:fillRef>
+                        <a:effectRef idx="0">
+                          <a:schemeClr val="dk1"/>
+                        </a:effectRef>
+                        <a:fontRef idx="minor">
+                          <a:schemeClr val="dk1"/>
+                        </a:fontRef>
+                      </wps:style>
+                      <wps:bodyPr rot="0" spcFirstLastPara="0" vertOverflow="overflow" horzOverflow="overflow" vert="horz" wrap="square" lIns="91440" tIns="45720" rIns="91440" bIns="45720" numCol="1" spcCol="0" rtlCol="0" fromWordArt="0" anchor="ctr" anchorCtr="0" forceAA="0" compatLnSpc="1">
+                        <a:prstTxWarp prst="textNoShape">
+                          <a:avLst/>
+                        </a:prstTxWarp>
+                        <a:noAutofit/>
+                      </wps:bodyPr>
+                    </wps:wsp>
+                  </a:graphicData>
+                </a:graphic>
+              </wp:anchor>
+            </w:drawing>
+          </mc:Choice>
+          <mc:Fallback>
+            <w:pict>
+              <v:oval id="Oval 8" o:spid="_x0000_s1026" style="position:absolute;margin-left:170.9pt;margin-top:-20.35pt;width:13.5pt;height:15.75pt;z-index:251662336;visibility:visible;mso-wrap-style:square;mso-wrap-distance-left:9pt;mso-wrap-distance-top:0;mso-wrap-distance-right:9pt;mso-wrap-distance-bottom:0;mso-position-horizontal:absolute;mso-position-horizontal-relative:text;mso-position-vertical:absolute;mso-position-vertical-relative:text;v-text-anchor:middle" o:gfxdata="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" fillcolor="white [3201]" strokecolor="black [3200]" strokeweight="2pt"/>
+            </w:pict>
+          </mc:Fallback>
+        </mc:AlternateContent>
+      </w:r>
+      <w:r>
+        <w:rPr>
+          <w:noProof/>
+        </w:rPr>
+        <mc:AlternateContent>
+          <mc:Choice Requires="wps">
+            <w:drawing>
+              <wp:anchor distT="0" distB="0" distL="114300" distR="114300" simplePos="0" relativeHeight="251664384" behindDoc="0" locked="0" layoutInCell="1" allowOverlap="1" wp14:anchorId="78A46AF8" wp14:editId="56A8B2E4">
+                <wp:simplePos x="0" y="0"/>
+                <wp:positionH relativeFrom="column">
+                  <wp:posOffset>2256790</wp:posOffset>
+                </wp:positionH>
+                <wp:positionV relativeFrom="paragraph">
+                  <wp:posOffset>-60325</wp:posOffset>
+                </wp:positionV>
+                <wp:extent cx="0" cy="257175"/>
+                <wp:effectExtent l="95250" t="0" r="57150" b="66675"/>
+                <wp:wrapNone/>
+                <wp:docPr id="10" name="Straight Arrow Connector 10"/>
+                <wp:cNvGraphicFramePr/>
+                <a:graphic xmlns:a="http://schemas.openxmlformats.org/drawingml/2006/main">
+                  <a:graphicData uri="http://schemas.microsoft.com/office/word/2010/wordprocessingShape">
+                    <wps:wsp>
+                      <wps:cNvCnPr/>
+                      <wps:spPr>
+                        <a:xfrm>
+                          <a:off x="0" y="0"/>
+                          <a:ext cx="0" cy="257175"/>
+                        </a:xfrm>
+                        <a:prstGeom prst="straightConnector1">
+                          <a:avLst/>
+                        </a:prstGeom>
+                        <a:ln>
+                          <a:tailEnd type="arrow"/>
+                        </a:ln>
+                      </wps:spPr>
+                      <wps:style>
+                        <a:lnRef idx="1">
+                          <a:schemeClr val="dk1"/>
+                        </a:lnRef>
+                        <a:fillRef idx="0">
+                          <a:schemeClr val="dk1"/>
+                        </a:fillRef>
+                        <a:effectRef idx="0">
+                          <a:schemeClr val="dk1"/>
+                        </a:effectRef>
+                        <a:fontRef idx="minor">
+                          <a:schemeClr val="tx1"/>
+                        </a:fontRef>
+                      </wps:style>
+                      <wps:bodyPr/>
+                    </wps:wsp>
+                  </a:graphicData>
+                </a:graphic>
+              </wp:anchor>
+            </w:drawing>
+          </mc:Choice>
+          <mc:Fallback>
+            <w:pict>
+              <v:shape id="Straight Arrow Connector 10" o:spid="_x0000_s1026" type="#_x0000_t32" style="position:absolute;margin-left:177.7pt;margin-top:-4.75pt;width:0;height:20.25pt;z-index:251664384;visibility:visible;mso-wrap-style:square;mso-wrap-distance-left:9pt;mso-wrap-distance-top:0;mso-wrap-distance-right:9pt;mso-wrap-distance-bottom:0;mso-position-horizontal:absolute;mso-position-horizontal-relative:text;mso-position-vertical:absolute;mso-position-vertical-relative:text" o:gfxdata="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" strokecolor="black [3040]">
+                <v:stroke endarrow="open"/>
+              </v:shape>
+            </w:pict>
+          </mc:Fallback>
+        </mc:AlternateContent>
+      </w:r>
+      <w:r>
+        <w:rPr>
+          <w:noProof/>
+        </w:rPr>
+        <w:drawing>
+          <wp:inline distT="0" distB="0" distL="0" distR="0" wp14:anchorId="66C68570" wp14:editId="59818262">
+            <wp:extent cx="5732145" cy="4815369"/>
+            <wp:effectExtent l="0" t="0" r="1905" b="4445"/>
+            <wp:docPr id="3" name="Picture 3"/>
+            <wp:cNvGraphicFramePr>
+              <a:graphicFrameLocks xmlns:a="http://schemas.openxmlformats.org/drawingml/2006/main" noChangeAspect="1"/>
+            </wp:cNvGraphicFramePr>
+            <a:graphic xmlns:a="http://schemas.openxmlformats.org/drawingml/2006/main">
+              <a:graphicData uri="http://schemas.openxmlformats.org/drawingml/2006/picture">
+                <pic:pic xmlns:pic="http://schemas.openxmlformats.org/drawingml/2006/picture">
+                  <pic:nvPicPr>
+                    <pic:cNvPr id="0" name=""/>
+                    <pic:cNvPicPr/>
+                  </pic:nvPicPr>
+                  <pic:blipFill>
+                    <a:blip r:embed="rId7"/>
+                    <a:stretch>
+                      <a:fillRect/>
+                    </a:stretch>
+                  </pic:blipFill>
+                  <pic:spPr>
+                    <a:xfrm>
+                      <a:off x="0" y="0"/>
+                      <a:ext cx="5732145" cy="4815369"/>
+                    </a:xfrm>
+                    <a:prstGeom prst="rect">
+                      <a:avLst/>
+                    </a:prstGeom>
+                  </pic:spPr>
+                </pic:pic>
+              </a:graphicData>
+            </a:graphic>
+          </wp:inline>
+        </w:drawing>
+      </w:r>
+    </w:p>
+    <w:p>
+      <w:pPr>
+        <w:pStyle w:val="Titlerepost"/>
+      </w:pPr>
+      <w:r>
         <w:t>Source code</w:t>
       </w:r>
     </w:p>
@@ -1012,6 +1373,7 @@
         <w:pStyle w:val="bodyrepost"/>
       </w:pPr>
       <w:r>
+        <w:lastRenderedPageBreak/>
         <w:t>}</w:t>
       </w:r>
     </w:p>
@@ -1320,8 +1682,383 @@
         <w:pStyle w:val="bodyrepost"/>
       </w:pPr>
       <w:r>
+        <w:t xml:space="preserve">    // Region 1</w:t>
+      </w:r>
+    </w:p>
+    <w:p>
+      <w:pPr>
+        <w:pStyle w:val="bodyrepost"/>
+      </w:pPr>
+      <w:r>
+        <w:t xml:space="preserve">    </w:t>
+      </w:r>
+      <w:proofErr w:type="gramStart"/>
+      <w:r>
+        <w:t>while</w:t>
+      </w:r>
+      <w:proofErr w:type="gramEnd"/>
+      <w:r>
+        <w:t xml:space="preserve"> (dx &lt; </w:t>
+      </w:r>
+      <w:proofErr w:type="spellStart"/>
+      <w:r>
+        <w:t>dy</w:t>
+      </w:r>
+      <w:proofErr w:type="spellEnd"/>
+      <w:r>
+        <w:t>) {</w:t>
+      </w:r>
+    </w:p>
+    <w:p>
+      <w:pPr>
+        <w:pStyle w:val="bodyrepost"/>
+      </w:pPr>
+      <w:r>
+        <w:t xml:space="preserve">        </w:t>
+      </w:r>
+      <w:proofErr w:type="spellStart"/>
+      <w:proofErr w:type="gramStart"/>
+      <w:r>
+        <w:t>drawEllipsePoints</w:t>
+      </w:r>
+      <w:proofErr w:type="spellEnd"/>
+      <w:r>
+        <w:t>(</w:t>
+      </w:r>
+      <w:proofErr w:type="gramEnd"/>
+      <w:r>
+        <w:t xml:space="preserve">xc, </w:t>
+      </w:r>
+      <w:proofErr w:type="spellStart"/>
+      <w:r>
+        <w:t>yc</w:t>
+      </w:r>
+      <w:proofErr w:type="spellEnd"/>
+      <w:r>
+        <w:t>, x, y);</w:t>
+      </w:r>
+    </w:p>
+    <w:p>
+      <w:pPr>
+        <w:pStyle w:val="bodyrepost"/>
+      </w:pPr>
+      <w:r>
+        <w:t xml:space="preserve">        </w:t>
+      </w:r>
+      <w:proofErr w:type="gramStart"/>
+      <w:r>
+        <w:t>x</w:t>
+      </w:r>
+      <w:proofErr w:type="gramEnd"/>
+      <w:r>
+        <w:t>++;</w:t>
+      </w:r>
+    </w:p>
+    <w:p>
+      <w:pPr>
+        <w:pStyle w:val="bodyrepost"/>
+      </w:pPr>
+      <w:r>
+        <w:t xml:space="preserve">        </w:t>
+      </w:r>
+      <w:proofErr w:type="gramStart"/>
+      <w:r>
+        <w:t>dx</w:t>
+      </w:r>
+      <w:proofErr w:type="gramEnd"/>
+      <w:r>
+        <w:t xml:space="preserve"> = dx + (2 * </w:t>
+      </w:r>
+      <w:proofErr w:type="spellStart"/>
+      <w:r>
+        <w:t>ry</w:t>
+      </w:r>
+      <w:proofErr w:type="spellEnd"/>
+      <w:r>
+        <w:t xml:space="preserve"> * </w:t>
+      </w:r>
+      <w:proofErr w:type="spellStart"/>
+      <w:r>
+        <w:t>ry</w:t>
+      </w:r>
+      <w:proofErr w:type="spellEnd"/>
+      <w:r>
+        <w:t>);</w:t>
+      </w:r>
+    </w:p>
+    <w:p>
+      <w:pPr>
+        <w:pStyle w:val="bodyrepost"/>
+      </w:pPr>
+      <w:r>
+        <w:t xml:space="preserve">        </w:t>
+      </w:r>
+      <w:proofErr w:type="gramStart"/>
+      <w:r>
+        <w:t>if</w:t>
+      </w:r>
+      <w:proofErr w:type="gramEnd"/>
+      <w:r>
+        <w:t xml:space="preserve"> (p1 &lt; 0) {</w:t>
+      </w:r>
+    </w:p>
+    <w:p>
+      <w:pPr>
+        <w:pStyle w:val="bodyrepost"/>
+      </w:pPr>
+      <w:r>
+        <w:t xml:space="preserve">            p1 = p1 + dx + (</w:t>
+      </w:r>
+      <w:proofErr w:type="spellStart"/>
+      <w:r>
+        <w:t>ry</w:t>
+      </w:r>
+      <w:proofErr w:type="spellEnd"/>
+      <w:r>
+        <w:t xml:space="preserve"> * </w:t>
+      </w:r>
+      <w:proofErr w:type="spellStart"/>
+      <w:r>
+        <w:t>ry</w:t>
+      </w:r>
+      <w:proofErr w:type="spellEnd"/>
+      <w:r>
+        <w:t>);</w:t>
+      </w:r>
+    </w:p>
+    <w:p>
+      <w:pPr>
+        <w:pStyle w:val="bodyrepost"/>
+      </w:pPr>
+      <w:r>
+        <w:t xml:space="preserve">        } else {</w:t>
+      </w:r>
+    </w:p>
+    <w:p>
+      <w:pPr>
+        <w:pStyle w:val="bodyrepost"/>
+      </w:pPr>
+      <w:r>
+        <w:t xml:space="preserve">            </w:t>
+      </w:r>
+      <w:proofErr w:type="gramStart"/>
+      <w:r>
+        <w:t>y--</w:t>
+      </w:r>
+      <w:proofErr w:type="gramEnd"/>
+      <w:r>
+        <w:t>;</w:t>
+      </w:r>
+    </w:p>
+    <w:p>
+      <w:pPr>
+        <w:pStyle w:val="bodyrepost"/>
+      </w:pPr>
+      <w:r>
+        <w:t xml:space="preserve">            </w:t>
+      </w:r>
+      <w:proofErr w:type="spellStart"/>
+      <w:proofErr w:type="gramStart"/>
+      <w:r>
+        <w:t>dy</w:t>
+      </w:r>
+      <w:proofErr w:type="spellEnd"/>
+      <w:proofErr w:type="gramEnd"/>
+      <w:r>
+        <w:t xml:space="preserve"> = </w:t>
+      </w:r>
+      <w:proofErr w:type="spellStart"/>
+      <w:r>
+        <w:t>dy</w:t>
+      </w:r>
+      <w:proofErr w:type="spellEnd"/>
+      <w:r>
+        <w:t xml:space="preserve"> - (2 * </w:t>
+      </w:r>
+      <w:proofErr w:type="spellStart"/>
+      <w:r>
+        <w:t>rx</w:t>
+      </w:r>
+      <w:proofErr w:type="spellEnd"/>
+      <w:r>
+        <w:t xml:space="preserve"> * </w:t>
+      </w:r>
+      <w:proofErr w:type="spellStart"/>
+      <w:r>
+        <w:t>rx</w:t>
+      </w:r>
+      <w:proofErr w:type="spellEnd"/>
+      <w:r>
+        <w:t>);</w:t>
+      </w:r>
+    </w:p>
+    <w:p>
+      <w:pPr>
+        <w:pStyle w:val="bodyrepost"/>
+      </w:pPr>
+      <w:r>
+        <w:t xml:space="preserve">            p1 = p1 + dx - </w:t>
+      </w:r>
+      <w:proofErr w:type="spellStart"/>
+      <w:proofErr w:type="gramStart"/>
+      <w:r>
+        <w:t>dy</w:t>
+      </w:r>
+      <w:proofErr w:type="spellEnd"/>
+      <w:proofErr w:type="gramEnd"/>
+      <w:r>
+        <w:t xml:space="preserve"> + (</w:t>
+      </w:r>
+      <w:proofErr w:type="spellStart"/>
+      <w:r>
+        <w:t>ry</w:t>
+      </w:r>
+      <w:proofErr w:type="spellEnd"/>
+      <w:r>
+        <w:t xml:space="preserve"> * </w:t>
+      </w:r>
+      <w:proofErr w:type="spellStart"/>
+      <w:r>
+        <w:t>ry</w:t>
+      </w:r>
+      <w:proofErr w:type="spellEnd"/>
+      <w:r>
+        <w:t>);</w:t>
+      </w:r>
+    </w:p>
+    <w:p>
+      <w:pPr>
+        <w:pStyle w:val="bodyrepost"/>
+      </w:pPr>
+      <w:r>
         <w:lastRenderedPageBreak/>
-        <w:t xml:space="preserve">    // Region 1</w:t>
+        <w:t xml:space="preserve">        }</w:t>
+      </w:r>
+    </w:p>
+    <w:p>
+      <w:pPr>
+        <w:pStyle w:val="bodyrepost"/>
+      </w:pPr>
+      <w:r>
+        <w:t xml:space="preserve">    }</w:t>
+      </w:r>
+    </w:p>
+    <w:p>
+      <w:pPr>
+        <w:pStyle w:val="bodyrepost"/>
+      </w:pPr>
+    </w:p>
+    <w:p>
+      <w:pPr>
+        <w:pStyle w:val="bodyrepost"/>
+      </w:pPr>
+      <w:r>
+        <w:t xml:space="preserve">    // Initial decision parameter for region 2</w:t>
+      </w:r>
+    </w:p>
+    <w:p>
+      <w:pPr>
+        <w:pStyle w:val="bodyrepost"/>
+      </w:pPr>
+      <w:r>
+        <w:t xml:space="preserve">    p2 = (</w:t>
+      </w:r>
+      <w:proofErr w:type="spellStart"/>
+      <w:r>
+        <w:t>ry</w:t>
+      </w:r>
+      <w:proofErr w:type="spellEnd"/>
+      <w:r>
+        <w:t xml:space="preserve"> * </w:t>
+      </w:r>
+      <w:proofErr w:type="spellStart"/>
+      <w:r>
+        <w:t>ry</w:t>
+      </w:r>
+      <w:proofErr w:type="spellEnd"/>
+      <w:r>
+        <w:t xml:space="preserve">) * ((x + 0.5) * (x + 0.5)) + </w:t>
+      </w:r>
+    </w:p>
+    <w:p>
+      <w:pPr>
+        <w:pStyle w:val="bodyrepost"/>
+      </w:pPr>
+      <w:r>
+        <w:t xml:space="preserve">         (</w:t>
+      </w:r>
+      <w:proofErr w:type="spellStart"/>
+      <w:proofErr w:type="gramStart"/>
+      <w:r>
+        <w:t>rx</w:t>
+      </w:r>
+      <w:proofErr w:type="spellEnd"/>
+      <w:proofErr w:type="gramEnd"/>
+      <w:r>
+        <w:t xml:space="preserve"> * </w:t>
+      </w:r>
+      <w:proofErr w:type="spellStart"/>
+      <w:r>
+        <w:t>rx</w:t>
+      </w:r>
+      <w:proofErr w:type="spellEnd"/>
+      <w:r>
+        <w:t xml:space="preserve">) * ((y - 1) * (y - 1)) - </w:t>
+      </w:r>
+    </w:p>
+    <w:p>
+      <w:pPr>
+        <w:pStyle w:val="bodyrepost"/>
+      </w:pPr>
+      <w:r>
+        <w:t xml:space="preserve">         (</w:t>
+      </w:r>
+      <w:proofErr w:type="spellStart"/>
+      <w:proofErr w:type="gramStart"/>
+      <w:r>
+        <w:t>rx</w:t>
+      </w:r>
+      <w:proofErr w:type="spellEnd"/>
+      <w:proofErr w:type="gramEnd"/>
+      <w:r>
+        <w:t xml:space="preserve"> * </w:t>
+      </w:r>
+      <w:proofErr w:type="spellStart"/>
+      <w:r>
+        <w:t>rx</w:t>
+      </w:r>
+      <w:proofErr w:type="spellEnd"/>
+      <w:r>
+        <w:t xml:space="preserve"> * </w:t>
+      </w:r>
+      <w:proofErr w:type="spellStart"/>
+      <w:r>
+        <w:t>ry</w:t>
+      </w:r>
+      <w:proofErr w:type="spellEnd"/>
+      <w:r>
+        <w:t xml:space="preserve"> * </w:t>
+      </w:r>
+      <w:proofErr w:type="spellStart"/>
+      <w:r>
+        <w:t>ry</w:t>
+      </w:r>
+      <w:proofErr w:type="spellEnd"/>
+      <w:r>
+        <w:t>);</w:t>
+      </w:r>
+    </w:p>
+    <w:p>
+      <w:pPr>
+        <w:pStyle w:val="bodyrepost"/>
+      </w:pPr>
+    </w:p>
+    <w:p>
+      <w:pPr>
+        <w:pStyle w:val="bodyrepost"/>
+      </w:pPr>
+      <w:r>
+        <w:t xml:space="preserve">    // Region 2</w:t>
       </w:r>
     </w:p>
     <w:p>
@@ -1337,15 +2074,94 @@
       </w:r>
       <w:proofErr w:type="gramEnd"/>
       <w:r>
-        <w:t xml:space="preserve"> (dx &lt; </w:t>
-      </w:r>
-      <w:proofErr w:type="spellStart"/>
+        <w:t xml:space="preserve"> (y &gt;= 0) {</w:t>
+      </w:r>
+    </w:p>
+    <w:p>
+      <w:pPr>
+        <w:pStyle w:val="bodyrepost"/>
+      </w:pPr>
+      <w:r>
+        <w:t xml:space="preserve">        </w:t>
+      </w:r>
+      <w:proofErr w:type="spellStart"/>
+      <w:proofErr w:type="gramStart"/>
+      <w:r>
+        <w:t>drawEllipsePoints</w:t>
+      </w:r>
+      <w:proofErr w:type="spellEnd"/>
+      <w:r>
+        <w:t>(</w:t>
+      </w:r>
+      <w:proofErr w:type="gramEnd"/>
+      <w:r>
+        <w:t xml:space="preserve">xc, </w:t>
+      </w:r>
+      <w:proofErr w:type="spellStart"/>
+      <w:r>
+        <w:t>yc</w:t>
+      </w:r>
+      <w:proofErr w:type="spellEnd"/>
+      <w:r>
+        <w:t>, x, y);</w:t>
+      </w:r>
+    </w:p>
+    <w:p>
+      <w:pPr>
+        <w:pStyle w:val="bodyrepost"/>
+      </w:pPr>
+      <w:r>
+        <w:t xml:space="preserve">        </w:t>
+      </w:r>
+      <w:proofErr w:type="gramStart"/>
+      <w:r>
+        <w:t>y--</w:t>
+      </w:r>
+      <w:proofErr w:type="gramEnd"/>
+      <w:r>
+        <w:t>;</w:t>
+      </w:r>
+    </w:p>
+    <w:p>
+      <w:pPr>
+        <w:pStyle w:val="bodyrepost"/>
+      </w:pPr>
+      <w:r>
+        <w:t xml:space="preserve">        </w:t>
+      </w:r>
+      <w:proofErr w:type="spellStart"/>
+      <w:proofErr w:type="gramStart"/>
       <w:r>
         <w:t>dy</w:t>
       </w:r>
       <w:proofErr w:type="spellEnd"/>
-      <w:r>
-        <w:t>) {</w:t>
+      <w:proofErr w:type="gramEnd"/>
+      <w:r>
+        <w:t xml:space="preserve"> = </w:t>
+      </w:r>
+      <w:proofErr w:type="spellStart"/>
+      <w:r>
+        <w:t>dy</w:t>
+      </w:r>
+      <w:proofErr w:type="spellEnd"/>
+      <w:r>
+        <w:t xml:space="preserve"> - (2 * </w:t>
+      </w:r>
+      <w:proofErr w:type="spellStart"/>
+      <w:r>
+        <w:t>rx</w:t>
+      </w:r>
+      <w:proofErr w:type="spellEnd"/>
+      <w:r>
+        <w:t xml:space="preserve"> * </w:t>
+      </w:r>
+      <w:proofErr w:type="spellStart"/>
+      <w:r>
+        <w:t>rx</w:t>
+      </w:r>
+      <w:proofErr w:type="spellEnd"/>
+      <w:r>
+        <w:t>);</w:t>
       </w:r>
     </w:p>
     <w:p>
@@ -1355,10 +2171,229 @@
       <w:r>
         <w:t xml:space="preserve">        </w:t>
       </w:r>
-      <w:proofErr w:type="spellStart"/>
-      <w:proofErr w:type="gramStart"/>
-      <w:r>
-        <w:t>drawEllipsePoints</w:t>
+      <w:proofErr w:type="gramStart"/>
+      <w:r>
+        <w:t>if</w:t>
+      </w:r>
+      <w:proofErr w:type="gramEnd"/>
+      <w:r>
+        <w:t xml:space="preserve"> (p2 &gt; 0) {</w:t>
+      </w:r>
+    </w:p>
+    <w:p>
+      <w:pPr>
+        <w:pStyle w:val="bodyrepost"/>
+      </w:pPr>
+      <w:r>
+        <w:t xml:space="preserve">            p2 = p2 + (</w:t>
+      </w:r>
+      <w:proofErr w:type="spellStart"/>
+      <w:proofErr w:type="gramStart"/>
+      <w:r>
+        <w:t>rx</w:t>
+      </w:r>
+      <w:proofErr w:type="spellEnd"/>
+      <w:proofErr w:type="gramEnd"/>
+      <w:r>
+        <w:t xml:space="preserve"> * </w:t>
+      </w:r>
+      <w:proofErr w:type="spellStart"/>
+      <w:r>
+        <w:t>rx</w:t>
+      </w:r>
+      <w:proofErr w:type="spellEnd"/>
+      <w:r>
+        <w:t xml:space="preserve">) - </w:t>
+      </w:r>
+      <w:proofErr w:type="spellStart"/>
+      <w:r>
+        <w:t>dy</w:t>
+      </w:r>
+      <w:proofErr w:type="spellEnd"/>
+      <w:r>
+        <w:t>;</w:t>
+      </w:r>
+    </w:p>
+    <w:p>
+      <w:pPr>
+        <w:pStyle w:val="bodyrepost"/>
+      </w:pPr>
+      <w:r>
+        <w:t xml:space="preserve">        } else {</w:t>
+      </w:r>
+    </w:p>
+    <w:p>
+      <w:pPr>
+        <w:pStyle w:val="bodyrepost"/>
+      </w:pPr>
+      <w:r>
+        <w:t xml:space="preserve">            </w:t>
+      </w:r>
+      <w:proofErr w:type="gramStart"/>
+      <w:r>
+        <w:t>x</w:t>
+      </w:r>
+      <w:proofErr w:type="gramEnd"/>
+      <w:r>
+        <w:t>++;</w:t>
+      </w:r>
+    </w:p>
+    <w:p>
+      <w:pPr>
+        <w:pStyle w:val="bodyrepost"/>
+      </w:pPr>
+      <w:r>
+        <w:t xml:space="preserve">            </w:t>
+      </w:r>
+      <w:proofErr w:type="gramStart"/>
+      <w:r>
+        <w:t>dx</w:t>
+      </w:r>
+      <w:proofErr w:type="gramEnd"/>
+      <w:r>
+        <w:t xml:space="preserve"> = dx + (2 * </w:t>
+      </w:r>
+      <w:proofErr w:type="spellStart"/>
+      <w:r>
+        <w:t>ry</w:t>
+      </w:r>
+      <w:proofErr w:type="spellEnd"/>
+      <w:r>
+        <w:t xml:space="preserve"> * </w:t>
+      </w:r>
+      <w:proofErr w:type="spellStart"/>
+      <w:r>
+        <w:t>ry</w:t>
+      </w:r>
+      <w:proofErr w:type="spellEnd"/>
+      <w:r>
+        <w:t>);</w:t>
+      </w:r>
+    </w:p>
+    <w:p>
+      <w:pPr>
+        <w:pStyle w:val="bodyrepost"/>
+      </w:pPr>
+      <w:r>
+        <w:t xml:space="preserve">            p2 = p2 + dx - </w:t>
+      </w:r>
+      <w:proofErr w:type="spellStart"/>
+      <w:proofErr w:type="gramStart"/>
+      <w:r>
+        <w:t>dy</w:t>
+      </w:r>
+      <w:proofErr w:type="spellEnd"/>
+      <w:proofErr w:type="gramEnd"/>
+      <w:r>
+        <w:t xml:space="preserve"> + (</w:t>
+      </w:r>
+      <w:proofErr w:type="spellStart"/>
+      <w:r>
+        <w:t>rx</w:t>
+      </w:r>
+      <w:proofErr w:type="spellEnd"/>
+      <w:r>
+        <w:t xml:space="preserve"> * </w:t>
+      </w:r>
+      <w:proofErr w:type="spellStart"/>
+      <w:r>
+        <w:t>rx</w:t>
+      </w:r>
+      <w:proofErr w:type="spellEnd"/>
+      <w:r>
+        <w:t>);</w:t>
+      </w:r>
+    </w:p>
+    <w:p>
+      <w:pPr>
+        <w:pStyle w:val="bodyrepost"/>
+      </w:pPr>
+      <w:r>
+        <w:t xml:space="preserve">        }</w:t>
+      </w:r>
+    </w:p>
+    <w:p>
+      <w:pPr>
+        <w:pStyle w:val="bodyrepost"/>
+      </w:pPr>
+      <w:r>
+        <w:t xml:space="preserve">    }</w:t>
+      </w:r>
+    </w:p>
+    <w:p>
+      <w:pPr>
+        <w:pStyle w:val="bodyrepost"/>
+      </w:pPr>
+      <w:r>
+        <w:t>}</w:t>
+      </w:r>
+    </w:p>
+    <w:p>
+      <w:pPr>
+        <w:pStyle w:val="bodyrepost"/>
+      </w:pPr>
+    </w:p>
+    <w:p>
+      <w:pPr>
+        <w:pStyle w:val="bodyrepost"/>
+      </w:pPr>
+      <w:proofErr w:type="spellStart"/>
+      <w:proofErr w:type="gramStart"/>
+      <w:r>
+        <w:lastRenderedPageBreak/>
+        <w:t>int</w:t>
+      </w:r>
+      <w:proofErr w:type="spellEnd"/>
+      <w:proofErr w:type="gramEnd"/>
+      <w:r>
+        <w:t xml:space="preserve"> main() {</w:t>
+      </w:r>
+    </w:p>
+    <w:p>
+      <w:pPr>
+        <w:pStyle w:val="bodyrepost"/>
+      </w:pPr>
+      <w:r>
+        <w:t xml:space="preserve">    </w:t>
+      </w:r>
+      <w:proofErr w:type="spellStart"/>
+      <w:proofErr w:type="gramStart"/>
+      <w:r>
+        <w:t>int</w:t>
+      </w:r>
+      <w:proofErr w:type="spellEnd"/>
+      <w:proofErr w:type="gramEnd"/>
+      <w:r>
+        <w:t xml:space="preserve"> </w:t>
+      </w:r>
+      <w:proofErr w:type="spellStart"/>
+      <w:r>
+        <w:t>gd</w:t>
+      </w:r>
+      <w:proofErr w:type="spellEnd"/>
+      <w:r>
+        <w:t xml:space="preserve"> = DETECT, </w:t>
+      </w:r>
+      <w:proofErr w:type="spellStart"/>
+      <w:r>
+        <w:t>gm</w:t>
+      </w:r>
+      <w:proofErr w:type="spellEnd"/>
+      <w:r>
+        <w:t>;</w:t>
+      </w:r>
+    </w:p>
+    <w:p>
+      <w:pPr>
+        <w:pStyle w:val="bodyrepost"/>
+      </w:pPr>
+      <w:r>
+        <w:t xml:space="preserve">    </w:t>
+      </w:r>
+      <w:proofErr w:type="spellStart"/>
+      <w:proofErr w:type="gramStart"/>
+      <w:r>
+        <w:t>initgraph</w:t>
       </w:r>
       <w:proofErr w:type="spellEnd"/>
       <w:r>
@@ -1366,6 +2401,215 @@
       </w:r>
       <w:proofErr w:type="gramEnd"/>
       <w:r>
+        <w:t>&amp;</w:t>
+      </w:r>
+      <w:proofErr w:type="spellStart"/>
+      <w:r>
+        <w:t>gd</w:t>
+      </w:r>
+      <w:proofErr w:type="spellEnd"/>
+      <w:r>
+        <w:t>, &amp;</w:t>
+      </w:r>
+      <w:proofErr w:type="spellStart"/>
+      <w:r>
+        <w:t>gm</w:t>
+      </w:r>
+      <w:proofErr w:type="spellEnd"/>
+      <w:r>
+        <w:t>, "");</w:t>
+      </w:r>
+    </w:p>
+    <w:p>
+      <w:pPr>
+        <w:pStyle w:val="bodyrepost"/>
+      </w:pPr>
+    </w:p>
+    <w:p>
+      <w:pPr>
+        <w:pStyle w:val="bodyrepost"/>
+      </w:pPr>
+      <w:r>
+        <w:t xml:space="preserve">    </w:t>
+      </w:r>
+      <w:proofErr w:type="spellStart"/>
+      <w:proofErr w:type="gramStart"/>
+      <w:r>
+        <w:t>int</w:t>
+      </w:r>
+      <w:proofErr w:type="spellEnd"/>
+      <w:proofErr w:type="gramEnd"/>
+      <w:r>
+        <w:t xml:space="preserve"> xc, </w:t>
+      </w:r>
+      <w:proofErr w:type="spellStart"/>
+      <w:r>
+        <w:t>yc</w:t>
+      </w:r>
+      <w:proofErr w:type="spellEnd"/>
+      <w:r>
+        <w:t xml:space="preserve">, </w:t>
+      </w:r>
+      <w:proofErr w:type="spellStart"/>
+      <w:r>
+        <w:t>rx</w:t>
+      </w:r>
+      <w:proofErr w:type="spellEnd"/>
+      <w:r>
+        <w:t xml:space="preserve">, </w:t>
+      </w:r>
+      <w:proofErr w:type="spellStart"/>
+      <w:r>
+        <w:t>ry</w:t>
+      </w:r>
+      <w:proofErr w:type="spellEnd"/>
+      <w:r>
+        <w:t>;</w:t>
+      </w:r>
+    </w:p>
+    <w:p>
+      <w:pPr>
+        <w:pStyle w:val="bodyrepost"/>
+      </w:pPr>
+      <w:r>
+        <w:t xml:space="preserve">    </w:t>
+      </w:r>
+      <w:proofErr w:type="spellStart"/>
+      <w:proofErr w:type="gramStart"/>
+      <w:r>
+        <w:t>cout</w:t>
+      </w:r>
+      <w:proofErr w:type="spellEnd"/>
+      <w:proofErr w:type="gramEnd"/>
+      <w:r>
+        <w:t xml:space="preserve"> &lt;&lt; "Enter center (xc </w:t>
+      </w:r>
+      <w:proofErr w:type="spellStart"/>
+      <w:r>
+        <w:t>yc</w:t>
+      </w:r>
+      <w:proofErr w:type="spellEnd"/>
+      <w:r>
+        <w:t>): ";</w:t>
+      </w:r>
+    </w:p>
+    <w:p>
+      <w:pPr>
+        <w:pStyle w:val="bodyrepost"/>
+      </w:pPr>
+      <w:r>
+        <w:t xml:space="preserve">    </w:t>
+      </w:r>
+      <w:proofErr w:type="spellStart"/>
+      <w:proofErr w:type="gramStart"/>
+      <w:r>
+        <w:t>cin</w:t>
+      </w:r>
+      <w:proofErr w:type="spellEnd"/>
+      <w:proofErr w:type="gramEnd"/>
+      <w:r>
+        <w:t xml:space="preserve"> &gt;&gt; xc &gt;&gt; </w:t>
+      </w:r>
+      <w:proofErr w:type="spellStart"/>
+      <w:r>
+        <w:t>yc</w:t>
+      </w:r>
+      <w:proofErr w:type="spellEnd"/>
+      <w:r>
+        <w:t>;</w:t>
+      </w:r>
+    </w:p>
+    <w:p>
+      <w:pPr>
+        <w:pStyle w:val="bodyrepost"/>
+      </w:pPr>
+      <w:r>
+        <w:t xml:space="preserve">    </w:t>
+      </w:r>
+      <w:proofErr w:type="spellStart"/>
+      <w:proofErr w:type="gramStart"/>
+      <w:r>
+        <w:t>cout</w:t>
+      </w:r>
+      <w:proofErr w:type="spellEnd"/>
+      <w:proofErr w:type="gramEnd"/>
+      <w:r>
+        <w:t xml:space="preserve"> &lt;&lt; "Enter radii (</w:t>
+      </w:r>
+      <w:proofErr w:type="spellStart"/>
+      <w:r>
+        <w:t>rx</w:t>
+      </w:r>
+      <w:proofErr w:type="spellEnd"/>
+      <w:r>
+        <w:t xml:space="preserve"> </w:t>
+      </w:r>
+      <w:proofErr w:type="spellStart"/>
+      <w:r>
+        <w:t>ry</w:t>
+      </w:r>
+      <w:proofErr w:type="spellEnd"/>
+      <w:r>
+        <w:t>): ";</w:t>
+      </w:r>
+    </w:p>
+    <w:p>
+      <w:pPr>
+        <w:pStyle w:val="bodyrepost"/>
+      </w:pPr>
+      <w:r>
+        <w:t xml:space="preserve">    </w:t>
+      </w:r>
+      <w:proofErr w:type="spellStart"/>
+      <w:proofErr w:type="gramStart"/>
+      <w:r>
+        <w:t>cin</w:t>
+      </w:r>
+      <w:proofErr w:type="spellEnd"/>
+      <w:proofErr w:type="gramEnd"/>
+      <w:r>
+        <w:t xml:space="preserve"> &gt;&gt; </w:t>
+      </w:r>
+      <w:proofErr w:type="spellStart"/>
+      <w:r>
+        <w:t>rx</w:t>
+      </w:r>
+      <w:proofErr w:type="spellEnd"/>
+      <w:r>
+        <w:t xml:space="preserve"> &gt;&gt; </w:t>
+      </w:r>
+      <w:proofErr w:type="spellStart"/>
+      <w:r>
+        <w:t>ry</w:t>
+      </w:r>
+      <w:proofErr w:type="spellEnd"/>
+      <w:r>
+        <w:t>;</w:t>
+      </w:r>
+    </w:p>
+    <w:p>
+      <w:pPr>
+        <w:pStyle w:val="bodyrepost"/>
+      </w:pPr>
+    </w:p>
+    <w:p>
+      <w:pPr>
+        <w:pStyle w:val="bodyrepost"/>
+      </w:pPr>
+      <w:r>
+        <w:t xml:space="preserve">    </w:t>
+      </w:r>
+      <w:proofErr w:type="spellStart"/>
+      <w:proofErr w:type="gramStart"/>
+      <w:r>
+        <w:t>midpointEllipse</w:t>
+      </w:r>
+      <w:proofErr w:type="spellEnd"/>
+      <w:r>
+        <w:t>(</w:t>
+      </w:r>
+      <w:proofErr w:type="gramEnd"/>
+      <w:r>
         <w:t xml:space="preserve">xc, </w:t>
       </w:r>
       <w:proofErr w:type="spellStart"/>
@@ -1374,39 +2618,15 @@
       </w:r>
       <w:proofErr w:type="spellEnd"/>
       <w:r>
-        <w:t>, x, y);</w:t>
-      </w:r>
-    </w:p>
-    <w:p>
-      <w:pPr>
-        <w:pStyle w:val="bodyrepost"/>
-      </w:pPr>
-      <w:r>
-        <w:t xml:space="preserve">        </w:t>
-      </w:r>
-      <w:proofErr w:type="gramStart"/>
-      <w:r>
-        <w:t>x</w:t>
-      </w:r>
-      <w:proofErr w:type="gramEnd"/>
-      <w:r>
-        <w:t>++;</w:t>
-      </w:r>
-    </w:p>
-    <w:p>
-      <w:pPr>
-        <w:pStyle w:val="bodyrepost"/>
-      </w:pPr>
-      <w:r>
-        <w:t xml:space="preserve">        </w:t>
-      </w:r>
-      <w:proofErr w:type="gramStart"/>
-      <w:r>
-        <w:t>dx</w:t>
-      </w:r>
-      <w:proofErr w:type="gramEnd"/>
-      <w:r>
-        <w:t xml:space="preserve"> = dx + (2 * </w:t>
+        <w:t xml:space="preserve">, </w:t>
+      </w:r>
+      <w:proofErr w:type="spellStart"/>
+      <w:r>
+        <w:t>rx</w:t>
+      </w:r>
+      <w:proofErr w:type="spellEnd"/>
+      <w:r>
+        <w:t xml:space="preserve">, </w:t>
       </w:r>
       <w:proofErr w:type="spellStart"/>
       <w:r>
@@ -1414,14 +2634,6 @@
       </w:r>
       <w:proofErr w:type="spellEnd"/>
       <w:r>
-        <w:t xml:space="preserve"> * </w:t>
-      </w:r>
-      <w:proofErr w:type="spellStart"/>
-      <w:r>
-        <w:t>ry</w:t>
-      </w:r>
-      <w:proofErr w:type="spellEnd"/>
-      <w:r>
         <w:t>);</w:t>
       </w:r>
     </w:p>
@@ -1429,38 +2641,24 @@
       <w:pPr>
         <w:pStyle w:val="bodyrepost"/>
       </w:pPr>
-      <w:r>
-        <w:t xml:space="preserve">        </w:t>
-      </w:r>
-      <w:proofErr w:type="gramStart"/>
-      <w:r>
-        <w:t>if</w:t>
-      </w:r>
-      <w:proofErr w:type="gramEnd"/>
-      <w:r>
-        <w:t xml:space="preserve"> (p1 &lt; 0) {</w:t>
-      </w:r>
-    </w:p>
-    <w:p>
-      <w:pPr>
-        <w:pStyle w:val="bodyrepost"/>
-      </w:pPr>
-      <w:r>
-        <w:t xml:space="preserve">            p1 = p1 + dx + (</w:t>
-      </w:r>
-      <w:proofErr w:type="spellStart"/>
-      <w:r>
-        <w:t>ry</w:t>
-      </w:r>
-      <w:proofErr w:type="spellEnd"/>
-      <w:r>
-        <w:t xml:space="preserve"> * </w:t>
-      </w:r>
-      <w:proofErr w:type="spellStart"/>
-      <w:r>
-        <w:t>ry</w:t>
-      </w:r>
-      <w:proofErr w:type="spellEnd"/>
+    </w:p>
+    <w:p>
+      <w:pPr>
+        <w:pStyle w:val="bodyrepost"/>
+      </w:pPr>
+      <w:r>
+        <w:t xml:space="preserve">    </w:t>
+      </w:r>
+      <w:proofErr w:type="spellStart"/>
+      <w:proofErr w:type="gramStart"/>
+      <w:r>
+        <w:t>getch</w:t>
+      </w:r>
+      <w:proofErr w:type="spellEnd"/>
+      <w:r>
+        <w:t>(</w:t>
+      </w:r>
+      <w:proofErr w:type="gramEnd"/>
       <w:r>
         <w:t>);</w:t>
       </w:r>
@@ -1470,63 +2668,18 @@
         <w:pStyle w:val="bodyrepost"/>
       </w:pPr>
       <w:r>
-        <w:t xml:space="preserve">        } else {</w:t>
-      </w:r>
-    </w:p>
-    <w:p>
-      <w:pPr>
-        <w:pStyle w:val="bodyrepost"/>
-      </w:pPr>
-      <w:r>
-        <w:t xml:space="preserve">            </w:t>
-      </w:r>
-      <w:proofErr w:type="gramStart"/>
-      <w:r>
-        <w:t>y--</w:t>
-      </w:r>
-      <w:proofErr w:type="gramEnd"/>
-      <w:r>
-        <w:t>;</w:t>
-      </w:r>
-    </w:p>
-    <w:p>
-      <w:pPr>
-        <w:pStyle w:val="bodyrepost"/>
-      </w:pPr>
-      <w:r>
-        <w:t xml:space="preserve">            </w:t>
-      </w:r>
-      <w:proofErr w:type="spellStart"/>
-      <w:proofErr w:type="gramStart"/>
-      <w:r>
-        <w:t>dy</w:t>
-      </w:r>
-      <w:proofErr w:type="spellEnd"/>
-      <w:proofErr w:type="gramEnd"/>
-      <w:r>
-        <w:t xml:space="preserve"> = </w:t>
-      </w:r>
-      <w:proofErr w:type="spellStart"/>
-      <w:r>
-        <w:t>dy</w:t>
-      </w:r>
-      <w:proofErr w:type="spellEnd"/>
-      <w:r>
-        <w:t xml:space="preserve"> - (2 * </w:t>
-      </w:r>
-      <w:proofErr w:type="spellStart"/>
-      <w:r>
-        <w:t>rx</w:t>
-      </w:r>
-      <w:proofErr w:type="spellEnd"/>
-      <w:r>
-        <w:t xml:space="preserve"> * </w:t>
-      </w:r>
-      <w:proofErr w:type="spellStart"/>
-      <w:r>
-        <w:t>rx</w:t>
-      </w:r>
-      <w:proofErr w:type="spellEnd"/>
+        <w:t xml:space="preserve">    </w:t>
+      </w:r>
+      <w:proofErr w:type="spellStart"/>
+      <w:proofErr w:type="gramStart"/>
+      <w:r>
+        <w:t>closegraph</w:t>
+      </w:r>
+      <w:proofErr w:type="spellEnd"/>
+      <w:r>
+        <w:t>(</w:t>
+      </w:r>
+      <w:proofErr w:type="gramEnd"/>
       <w:r>
         <w:t>);</w:t>
       </w:r>
@@ -1536,827 +2689,66 @@
         <w:pStyle w:val="bodyrepost"/>
       </w:pPr>
       <w:r>
-        <w:t xml:space="preserve">            p1 = p1 + dx - </w:t>
-      </w:r>
-      <w:proofErr w:type="spellStart"/>
-      <w:proofErr w:type="gramStart"/>
-      <w:r>
-        <w:t>dy</w:t>
-      </w:r>
-      <w:proofErr w:type="spellEnd"/>
-      <w:proofErr w:type="gramEnd"/>
-      <w:r>
-        <w:t xml:space="preserve"> + (</w:t>
-      </w:r>
-      <w:proofErr w:type="spellStart"/>
-      <w:r>
-        <w:t>ry</w:t>
-      </w:r>
-      <w:proofErr w:type="spellEnd"/>
-      <w:r>
-        <w:t xml:space="preserve"> * </w:t>
-      </w:r>
-      <w:proofErr w:type="spellStart"/>
-      <w:r>
-        <w:t>ry</w:t>
-      </w:r>
-      <w:proofErr w:type="spellEnd"/>
-      <w:r>
-        <w:t>);</w:t>
-      </w:r>
-    </w:p>
-    <w:p>
-      <w:pPr>
-        <w:pStyle w:val="bodyrepost"/>
-      </w:pPr>
-      <w:r>
-        <w:t xml:space="preserve">        }</w:t>
-      </w:r>
-    </w:p>
-    <w:p>
-      <w:pPr>
-        <w:pStyle w:val="bodyrepost"/>
-      </w:pPr>
-      <w:r>
-        <w:t xml:space="preserve">    }</w:t>
-      </w:r>
-    </w:p>
-    <w:p>
-      <w:pPr>
-        <w:pStyle w:val="bodyrepost"/>
-      </w:pPr>
-    </w:p>
-    <w:p>
-      <w:pPr>
-        <w:pStyle w:val="bodyrepost"/>
-      </w:pPr>
-      <w:r>
-        <w:t xml:space="preserve">    // Initial decision parameter for region 2</w:t>
-      </w:r>
-    </w:p>
-    <w:p>
-      <w:pPr>
-        <w:pStyle w:val="bodyrepost"/>
-      </w:pPr>
-      <w:r>
-        <w:t xml:space="preserve">    p2 = (</w:t>
-      </w:r>
-      <w:proofErr w:type="spellStart"/>
-      <w:r>
-        <w:t>ry</w:t>
-      </w:r>
-      <w:proofErr w:type="spellEnd"/>
-      <w:r>
-        <w:t xml:space="preserve"> * </w:t>
-      </w:r>
-      <w:proofErr w:type="spellStart"/>
-      <w:r>
-        <w:t>ry</w:t>
-      </w:r>
-      <w:proofErr w:type="spellEnd"/>
-      <w:r>
-        <w:t xml:space="preserve">) * ((x + 0.5) * (x + 0.5)) + </w:t>
-      </w:r>
-    </w:p>
-    <w:p>
-      <w:pPr>
-        <w:pStyle w:val="bodyrepost"/>
-      </w:pPr>
-      <w:r>
-        <w:t xml:space="preserve">         (</w:t>
-      </w:r>
-      <w:proofErr w:type="spellStart"/>
-      <w:proofErr w:type="gramStart"/>
-      <w:r>
-        <w:t>rx</w:t>
-      </w:r>
-      <w:proofErr w:type="spellEnd"/>
-      <w:proofErr w:type="gramEnd"/>
-      <w:r>
-        <w:t xml:space="preserve"> * </w:t>
-      </w:r>
-      <w:proofErr w:type="spellStart"/>
-      <w:r>
-        <w:t>rx</w:t>
-      </w:r>
-      <w:proofErr w:type="spellEnd"/>
-      <w:r>
-        <w:t xml:space="preserve">) * ((y - 1) * (y - 1)) - </w:t>
-      </w:r>
-    </w:p>
-    <w:p>
-      <w:pPr>
-        <w:pStyle w:val="bodyrepost"/>
-      </w:pPr>
-      <w:r>
-        <w:t xml:space="preserve">         (</w:t>
-      </w:r>
-      <w:proofErr w:type="spellStart"/>
-      <w:proofErr w:type="gramStart"/>
-      <w:r>
-        <w:t>rx</w:t>
-      </w:r>
-      <w:proofErr w:type="spellEnd"/>
-      <w:proofErr w:type="gramEnd"/>
-      <w:r>
-        <w:t xml:space="preserve"> * </w:t>
-      </w:r>
-      <w:proofErr w:type="spellStart"/>
-      <w:r>
-        <w:t>rx</w:t>
-      </w:r>
-      <w:proofErr w:type="spellEnd"/>
-      <w:r>
-        <w:t xml:space="preserve"> * </w:t>
-      </w:r>
-      <w:proofErr w:type="spellStart"/>
-      <w:r>
-        <w:t>ry</w:t>
-      </w:r>
-      <w:proofErr w:type="spellEnd"/>
-      <w:r>
-        <w:t xml:space="preserve"> * </w:t>
-      </w:r>
-      <w:proofErr w:type="spellStart"/>
-      <w:r>
-        <w:t>ry</w:t>
-      </w:r>
-      <w:proofErr w:type="spellEnd"/>
-      <w:r>
-        <w:t>);</w:t>
-      </w:r>
-    </w:p>
-    <w:p>
-      <w:pPr>
-        <w:pStyle w:val="bodyrepost"/>
-      </w:pPr>
-    </w:p>
-    <w:p>
-      <w:pPr>
-        <w:pStyle w:val="bodyrepost"/>
-      </w:pPr>
-      <w:r>
-        <w:t xml:space="preserve">    // Region 2</w:t>
-      </w:r>
-    </w:p>
-    <w:p>
-      <w:pPr>
-        <w:pStyle w:val="bodyrepost"/>
-      </w:pPr>
-      <w:r>
         <w:t xml:space="preserve">    </w:t>
       </w:r>
       <w:proofErr w:type="gramStart"/>
       <w:r>
-        <w:t>while</w:t>
-      </w:r>
-      <w:proofErr w:type="gramEnd"/>
-      <w:r>
-        <w:t xml:space="preserve"> (y &gt;= 0) {</w:t>
-      </w:r>
-    </w:p>
-    <w:p>
-      <w:pPr>
-        <w:pStyle w:val="bodyrepost"/>
-      </w:pPr>
-      <w:r>
-        <w:t xml:space="preserve">        </w:t>
-      </w:r>
-      <w:proofErr w:type="spellStart"/>
-      <w:proofErr w:type="gramStart"/>
-      <w:r>
-        <w:t>drawEllipsePoints</w:t>
-      </w:r>
-      <w:proofErr w:type="spellEnd"/>
-      <w:r>
-        <w:t>(</w:t>
-      </w:r>
-      <w:proofErr w:type="gramEnd"/>
-      <w:r>
-        <w:t xml:space="preserve">xc, </w:t>
-      </w:r>
-      <w:proofErr w:type="spellStart"/>
-      <w:r>
-        <w:t>yc</w:t>
-      </w:r>
-      <w:proofErr w:type="spellEnd"/>
-      <w:r>
-        <w:t>, x, y);</w:t>
-      </w:r>
-    </w:p>
-    <w:p>
-      <w:pPr>
-        <w:pStyle w:val="bodyrepost"/>
-      </w:pPr>
-      <w:r>
-        <w:t xml:space="preserve">        </w:t>
-      </w:r>
-      <w:proofErr w:type="gramStart"/>
-      <w:r>
-        <w:t>y--</w:t>
-      </w:r>
-      <w:proofErr w:type="gramEnd"/>
-      <w:r>
-        <w:t>;</w:t>
-      </w:r>
-    </w:p>
-    <w:p>
-      <w:pPr>
-        <w:pStyle w:val="bodyrepost"/>
+        <w:t>return</w:t>
+      </w:r>
+      <w:proofErr w:type="gramEnd"/>
+      <w:r>
+        <w:t xml:space="preserve"> 0;</w:t>
+      </w:r>
+    </w:p>
+    <w:p>
+      <w:pPr>
+        <w:pStyle w:val="bodyrepost"/>
+      </w:pPr>
+      <w:r>
+        <w:t>}</w:t>
+      </w:r>
+    </w:p>
+    <w:p>
+      <w:pPr>
+        <w:pStyle w:val="bodyrepost"/>
+      </w:pPr>
+    </w:p>
+    <w:p>
+      <w:pPr>
+        <w:pStyle w:val="bodyrepost"/>
+      </w:pPr>
+    </w:p>
+    <w:p>
+      <w:pPr>
+        <w:pStyle w:val="bodyrepost"/>
+      </w:pPr>
+    </w:p>
+    <w:p>
+      <w:pPr>
+        <w:pStyle w:val="bodyrepost"/>
+      </w:pPr>
+    </w:p>
+    <w:p>
+      <w:pPr>
+        <w:pStyle w:val="bodyrepost"/>
+      </w:pPr>
+    </w:p>
+    <w:p>
+      <w:pPr>
+        <w:pStyle w:val="bodyrepost"/>
+      </w:pPr>
+    </w:p>
+    <w:p>
+      <w:pPr>
+        <w:pStyle w:val="bodyrepost"/>
+      </w:pPr>
+    </w:p>
+    <w:p>
+      <w:pPr>
+        <w:pStyle w:val="Titlerepost"/>
       </w:pPr>
       <w:r>
         <w:lastRenderedPageBreak/>
-        <w:t xml:space="preserve">        </w:t>
-      </w:r>
-      <w:proofErr w:type="spellStart"/>
-      <w:proofErr w:type="gramStart"/>
-      <w:r>
-        <w:t>dy</w:t>
-      </w:r>
-      <w:proofErr w:type="spellEnd"/>
-      <w:proofErr w:type="gramEnd"/>
-      <w:r>
-        <w:t xml:space="preserve"> = </w:t>
-      </w:r>
-      <w:proofErr w:type="spellStart"/>
-      <w:r>
-        <w:t>dy</w:t>
-      </w:r>
-      <w:proofErr w:type="spellEnd"/>
-      <w:r>
-        <w:t xml:space="preserve"> - (2 * </w:t>
-      </w:r>
-      <w:proofErr w:type="spellStart"/>
-      <w:r>
-        <w:t>rx</w:t>
-      </w:r>
-      <w:proofErr w:type="spellEnd"/>
-      <w:r>
-        <w:t xml:space="preserve"> * </w:t>
-      </w:r>
-      <w:proofErr w:type="spellStart"/>
-      <w:r>
-        <w:t>rx</w:t>
-      </w:r>
-      <w:proofErr w:type="spellEnd"/>
-      <w:r>
-        <w:t>);</w:t>
-      </w:r>
-    </w:p>
-    <w:p>
-      <w:pPr>
-        <w:pStyle w:val="bodyrepost"/>
-      </w:pPr>
-      <w:r>
-        <w:t xml:space="preserve">        </w:t>
-      </w:r>
-      <w:proofErr w:type="gramStart"/>
-      <w:r>
-        <w:t>if</w:t>
-      </w:r>
-      <w:proofErr w:type="gramEnd"/>
-      <w:r>
-        <w:t xml:space="preserve"> (p2 &gt; 0) {</w:t>
-      </w:r>
-    </w:p>
-    <w:p>
-      <w:pPr>
-        <w:pStyle w:val="bodyrepost"/>
-      </w:pPr>
-      <w:r>
-        <w:t xml:space="preserve">            p2 = p2 + (</w:t>
-      </w:r>
-      <w:proofErr w:type="spellStart"/>
-      <w:proofErr w:type="gramStart"/>
-      <w:r>
-        <w:t>rx</w:t>
-      </w:r>
-      <w:proofErr w:type="spellEnd"/>
-      <w:proofErr w:type="gramEnd"/>
-      <w:r>
-        <w:t xml:space="preserve"> * </w:t>
-      </w:r>
-      <w:proofErr w:type="spellStart"/>
-      <w:r>
-        <w:t>rx</w:t>
-      </w:r>
-      <w:proofErr w:type="spellEnd"/>
-      <w:r>
-        <w:t xml:space="preserve">) - </w:t>
-      </w:r>
-      <w:proofErr w:type="spellStart"/>
-      <w:r>
-        <w:t>dy</w:t>
-      </w:r>
-      <w:proofErr w:type="spellEnd"/>
-      <w:r>
-        <w:t>;</w:t>
-      </w:r>
-    </w:p>
-    <w:p>
-      <w:pPr>
-        <w:pStyle w:val="bodyrepost"/>
-      </w:pPr>
-      <w:r>
-        <w:t xml:space="preserve">        } else {</w:t>
-      </w:r>
-    </w:p>
-    <w:p>
-      <w:pPr>
-        <w:pStyle w:val="bodyrepost"/>
-      </w:pPr>
-      <w:r>
-        <w:t xml:space="preserve">            </w:t>
-      </w:r>
-      <w:proofErr w:type="gramStart"/>
-      <w:r>
-        <w:t>x</w:t>
-      </w:r>
-      <w:proofErr w:type="gramEnd"/>
-      <w:r>
-        <w:t>++;</w:t>
-      </w:r>
-    </w:p>
-    <w:p>
-      <w:pPr>
-        <w:pStyle w:val="bodyrepost"/>
-      </w:pPr>
-      <w:r>
-        <w:t xml:space="preserve">            </w:t>
-      </w:r>
-      <w:proofErr w:type="gramStart"/>
-      <w:r>
-        <w:t>dx</w:t>
-      </w:r>
-      <w:proofErr w:type="gramEnd"/>
-      <w:r>
-        <w:t xml:space="preserve"> = dx + (2 * </w:t>
-      </w:r>
-      <w:proofErr w:type="spellStart"/>
-      <w:r>
-        <w:t>ry</w:t>
-      </w:r>
-      <w:proofErr w:type="spellEnd"/>
-      <w:r>
-        <w:t xml:space="preserve"> * </w:t>
-      </w:r>
-      <w:proofErr w:type="spellStart"/>
-      <w:r>
-        <w:t>ry</w:t>
-      </w:r>
-      <w:proofErr w:type="spellEnd"/>
-      <w:r>
-        <w:t>);</w:t>
-      </w:r>
-    </w:p>
-    <w:p>
-      <w:pPr>
-        <w:pStyle w:val="bodyrepost"/>
-      </w:pPr>
-      <w:r>
-        <w:t xml:space="preserve">            p2 = p2 + dx - </w:t>
-      </w:r>
-      <w:proofErr w:type="spellStart"/>
-      <w:proofErr w:type="gramStart"/>
-      <w:r>
-        <w:t>dy</w:t>
-      </w:r>
-      <w:proofErr w:type="spellEnd"/>
-      <w:proofErr w:type="gramEnd"/>
-      <w:r>
-        <w:t xml:space="preserve"> + (</w:t>
-      </w:r>
-      <w:proofErr w:type="spellStart"/>
-      <w:r>
-        <w:t>rx</w:t>
-      </w:r>
-      <w:proofErr w:type="spellEnd"/>
-      <w:r>
-        <w:t xml:space="preserve"> * </w:t>
-      </w:r>
-      <w:proofErr w:type="spellStart"/>
-      <w:r>
-        <w:t>rx</w:t>
-      </w:r>
-      <w:proofErr w:type="spellEnd"/>
-      <w:r>
-        <w:t>);</w:t>
-      </w:r>
-    </w:p>
-    <w:p>
-      <w:pPr>
-        <w:pStyle w:val="bodyrepost"/>
-      </w:pPr>
-      <w:r>
-        <w:t xml:space="preserve">        }</w:t>
-      </w:r>
-    </w:p>
-    <w:p>
-      <w:pPr>
-        <w:pStyle w:val="bodyrepost"/>
-      </w:pPr>
-      <w:r>
-        <w:t xml:space="preserve">    }</w:t>
-      </w:r>
-    </w:p>
-    <w:p>
-      <w:pPr>
-        <w:pStyle w:val="bodyrepost"/>
-      </w:pPr>
-      <w:r>
-        <w:t>}</w:t>
-      </w:r>
-    </w:p>
-    <w:p>
-      <w:pPr>
-        <w:pStyle w:val="bodyrepost"/>
-      </w:pPr>
-    </w:p>
-    <w:p>
-      <w:pPr>
-        <w:pStyle w:val="bodyrepost"/>
-      </w:pPr>
-      <w:proofErr w:type="spellStart"/>
-      <w:proofErr w:type="gramStart"/>
-      <w:r>
-        <w:t>int</w:t>
-      </w:r>
-      <w:proofErr w:type="spellEnd"/>
-      <w:proofErr w:type="gramEnd"/>
-      <w:r>
-        <w:t xml:space="preserve"> main() {</w:t>
-      </w:r>
-    </w:p>
-    <w:p>
-      <w:pPr>
-        <w:pStyle w:val="bodyrepost"/>
-      </w:pPr>
-      <w:r>
-        <w:t xml:space="preserve">    </w:t>
-      </w:r>
-      <w:proofErr w:type="spellStart"/>
-      <w:proofErr w:type="gramStart"/>
-      <w:r>
-        <w:t>int</w:t>
-      </w:r>
-      <w:proofErr w:type="spellEnd"/>
-      <w:proofErr w:type="gramEnd"/>
-      <w:r>
-        <w:t xml:space="preserve"> </w:t>
-      </w:r>
-      <w:proofErr w:type="spellStart"/>
-      <w:r>
-        <w:t>gd</w:t>
-      </w:r>
-      <w:proofErr w:type="spellEnd"/>
-      <w:r>
-        <w:t xml:space="preserve"> = DETECT, </w:t>
-      </w:r>
-      <w:proofErr w:type="spellStart"/>
-      <w:r>
-        <w:t>gm</w:t>
-      </w:r>
-      <w:proofErr w:type="spellEnd"/>
-      <w:r>
-        <w:t>;</w:t>
-      </w:r>
-    </w:p>
-    <w:p>
-      <w:pPr>
-        <w:pStyle w:val="bodyrepost"/>
-      </w:pPr>
-      <w:r>
-        <w:t xml:space="preserve">    </w:t>
-      </w:r>
-      <w:proofErr w:type="spellStart"/>
-      <w:proofErr w:type="gramStart"/>
-      <w:r>
-        <w:t>initgraph</w:t>
-      </w:r>
-      <w:proofErr w:type="spellEnd"/>
-      <w:r>
-        <w:t>(</w:t>
-      </w:r>
-      <w:proofErr w:type="gramEnd"/>
-      <w:r>
-        <w:t>&amp;</w:t>
-      </w:r>
-      <w:proofErr w:type="spellStart"/>
-      <w:r>
-        <w:t>gd</w:t>
-      </w:r>
-      <w:proofErr w:type="spellEnd"/>
-      <w:r>
-        <w:t>, &amp;</w:t>
-      </w:r>
-      <w:proofErr w:type="spellStart"/>
-      <w:r>
-        <w:t>gm</w:t>
-      </w:r>
-      <w:proofErr w:type="spellEnd"/>
-      <w:r>
-        <w:t>, "");</w:t>
-      </w:r>
-    </w:p>
-    <w:p>
-      <w:pPr>
-        <w:pStyle w:val="bodyrepost"/>
-      </w:pPr>
-    </w:p>
-    <w:p>
-      <w:pPr>
-        <w:pStyle w:val="bodyrepost"/>
-      </w:pPr>
-      <w:r>
-        <w:t xml:space="preserve">    </w:t>
-      </w:r>
-      <w:proofErr w:type="spellStart"/>
-      <w:proofErr w:type="gramStart"/>
-      <w:r>
-        <w:t>int</w:t>
-      </w:r>
-      <w:proofErr w:type="spellEnd"/>
-      <w:proofErr w:type="gramEnd"/>
-      <w:r>
-        <w:t xml:space="preserve"> xc, </w:t>
-      </w:r>
-      <w:proofErr w:type="spellStart"/>
-      <w:r>
-        <w:t>yc</w:t>
-      </w:r>
-      <w:proofErr w:type="spellEnd"/>
-      <w:r>
-        <w:t xml:space="preserve">, </w:t>
-      </w:r>
-      <w:proofErr w:type="spellStart"/>
-      <w:r>
-        <w:t>rx</w:t>
-      </w:r>
-      <w:proofErr w:type="spellEnd"/>
-      <w:r>
-        <w:t xml:space="preserve">, </w:t>
-      </w:r>
-      <w:proofErr w:type="spellStart"/>
-      <w:r>
-        <w:t>ry</w:t>
-      </w:r>
-      <w:proofErr w:type="spellEnd"/>
-      <w:r>
-        <w:t>;</w:t>
-      </w:r>
-    </w:p>
-    <w:p>
-      <w:pPr>
-        <w:pStyle w:val="bodyrepost"/>
-      </w:pPr>
-      <w:r>
-        <w:t xml:space="preserve">    </w:t>
-      </w:r>
-      <w:proofErr w:type="spellStart"/>
-      <w:proofErr w:type="gramStart"/>
-      <w:r>
-        <w:t>cout</w:t>
-      </w:r>
-      <w:proofErr w:type="spellEnd"/>
-      <w:proofErr w:type="gramEnd"/>
-      <w:r>
-        <w:t xml:space="preserve"> &lt;&lt; "Enter center (xc </w:t>
-      </w:r>
-      <w:proofErr w:type="spellStart"/>
-      <w:r>
-        <w:t>yc</w:t>
-      </w:r>
-      <w:proofErr w:type="spellEnd"/>
-      <w:r>
-        <w:t>): ";</w:t>
-      </w:r>
-    </w:p>
-    <w:p>
-      <w:pPr>
-        <w:pStyle w:val="bodyrepost"/>
-      </w:pPr>
-      <w:r>
-        <w:t xml:space="preserve">    </w:t>
-      </w:r>
-      <w:proofErr w:type="spellStart"/>
-      <w:proofErr w:type="gramStart"/>
-      <w:r>
-        <w:t>cin</w:t>
-      </w:r>
-      <w:proofErr w:type="spellEnd"/>
-      <w:proofErr w:type="gramEnd"/>
-      <w:r>
-        <w:t xml:space="preserve"> &gt;&gt; xc &gt;&gt; </w:t>
-      </w:r>
-      <w:proofErr w:type="spellStart"/>
-      <w:r>
-        <w:t>yc</w:t>
-      </w:r>
-      <w:proofErr w:type="spellEnd"/>
-      <w:r>
-        <w:t>;</w:t>
-      </w:r>
-    </w:p>
-    <w:p>
-      <w:pPr>
-        <w:pStyle w:val="bodyrepost"/>
-      </w:pPr>
-      <w:r>
-        <w:t xml:space="preserve">    </w:t>
-      </w:r>
-      <w:proofErr w:type="spellStart"/>
-      <w:proofErr w:type="gramStart"/>
-      <w:r>
-        <w:t>cout</w:t>
-      </w:r>
-      <w:proofErr w:type="spellEnd"/>
-      <w:proofErr w:type="gramEnd"/>
-      <w:r>
-        <w:t xml:space="preserve"> &lt;&lt; "Enter radii (</w:t>
-      </w:r>
-      <w:proofErr w:type="spellStart"/>
-      <w:r>
-        <w:t>rx</w:t>
-      </w:r>
-      <w:proofErr w:type="spellEnd"/>
-      <w:r>
-        <w:t xml:space="preserve"> </w:t>
-      </w:r>
-      <w:proofErr w:type="spellStart"/>
-      <w:r>
-        <w:t>ry</w:t>
-      </w:r>
-      <w:proofErr w:type="spellEnd"/>
-      <w:r>
-        <w:t>): ";</w:t>
-      </w:r>
-    </w:p>
-    <w:p>
-      <w:pPr>
-        <w:pStyle w:val="bodyrepost"/>
-      </w:pPr>
-      <w:r>
-        <w:t xml:space="preserve">    </w:t>
-      </w:r>
-      <w:proofErr w:type="spellStart"/>
-      <w:proofErr w:type="gramStart"/>
-      <w:r>
-        <w:t>cin</w:t>
-      </w:r>
-      <w:proofErr w:type="spellEnd"/>
-      <w:proofErr w:type="gramEnd"/>
-      <w:r>
-        <w:t xml:space="preserve"> &gt;&gt; </w:t>
-      </w:r>
-      <w:proofErr w:type="spellStart"/>
-      <w:r>
-        <w:t>rx</w:t>
-      </w:r>
-      <w:proofErr w:type="spellEnd"/>
-      <w:r>
-        <w:t xml:space="preserve"> &gt;&gt; </w:t>
-      </w:r>
-      <w:proofErr w:type="spellStart"/>
-      <w:r>
-        <w:t>ry</w:t>
-      </w:r>
-      <w:proofErr w:type="spellEnd"/>
-      <w:r>
-        <w:t>;</w:t>
-      </w:r>
-    </w:p>
-    <w:p>
-      <w:pPr>
-        <w:pStyle w:val="bodyrepost"/>
-      </w:pPr>
-    </w:p>
-    <w:p>
-      <w:pPr>
-        <w:pStyle w:val="bodyrepost"/>
-      </w:pPr>
-      <w:r>
-        <w:t xml:space="preserve">    </w:t>
-      </w:r>
-      <w:proofErr w:type="spellStart"/>
-      <w:proofErr w:type="gramStart"/>
-      <w:r>
-        <w:t>midpointEllipse</w:t>
-      </w:r>
-      <w:proofErr w:type="spellEnd"/>
-      <w:r>
-        <w:t>(</w:t>
-      </w:r>
-      <w:proofErr w:type="gramEnd"/>
-      <w:r>
-        <w:t xml:space="preserve">xc, </w:t>
-      </w:r>
-      <w:proofErr w:type="spellStart"/>
-      <w:r>
-        <w:t>yc</w:t>
-      </w:r>
-      <w:proofErr w:type="spellEnd"/>
-      <w:r>
-        <w:t xml:space="preserve">, </w:t>
-      </w:r>
-      <w:proofErr w:type="spellStart"/>
-      <w:r>
-        <w:t>rx</w:t>
-      </w:r>
-      <w:proofErr w:type="spellEnd"/>
-      <w:r>
-        <w:t xml:space="preserve">, </w:t>
-      </w:r>
-      <w:proofErr w:type="spellStart"/>
-      <w:r>
-        <w:t>ry</w:t>
-      </w:r>
-      <w:proofErr w:type="spellEnd"/>
-      <w:r>
-        <w:t>);</w:t>
-      </w:r>
-    </w:p>
-    <w:p>
-      <w:pPr>
-        <w:pStyle w:val="bodyrepost"/>
-      </w:pPr>
-    </w:p>
-    <w:p>
-      <w:pPr>
-        <w:pStyle w:val="bodyrepost"/>
-      </w:pPr>
-      <w:r>
-        <w:lastRenderedPageBreak/>
-        <w:t xml:space="preserve">    </w:t>
-      </w:r>
-      <w:proofErr w:type="spellStart"/>
-      <w:proofErr w:type="gramStart"/>
-      <w:r>
-        <w:t>getch</w:t>
-      </w:r>
-      <w:proofErr w:type="spellEnd"/>
-      <w:r>
-        <w:t>(</w:t>
-      </w:r>
-      <w:proofErr w:type="gramEnd"/>
-      <w:r>
-        <w:t>);</w:t>
-      </w:r>
-    </w:p>
-    <w:p>
-      <w:pPr>
-        <w:pStyle w:val="bodyrepost"/>
-      </w:pPr>
-      <w:r>
-        <w:t xml:space="preserve">    </w:t>
-      </w:r>
-      <w:proofErr w:type="spellStart"/>
-      <w:proofErr w:type="gramStart"/>
-      <w:r>
-        <w:t>closegraph</w:t>
-      </w:r>
-      <w:proofErr w:type="spellEnd"/>
-      <w:r>
-        <w:t>(</w:t>
-      </w:r>
-      <w:proofErr w:type="gramEnd"/>
-      <w:r>
-        <w:t>);</w:t>
-      </w:r>
-    </w:p>
-    <w:p>
-      <w:pPr>
-        <w:pStyle w:val="bodyrepost"/>
-      </w:pPr>
-      <w:r>
-        <w:t xml:space="preserve">    </w:t>
-      </w:r>
-      <w:proofErr w:type="gramStart"/>
-      <w:r>
-        <w:t>return</w:t>
-      </w:r>
-      <w:proofErr w:type="gramEnd"/>
-      <w:r>
-        <w:t xml:space="preserve"> 0;</w:t>
-      </w:r>
-    </w:p>
-    <w:p>
-      <w:pPr>
-        <w:pStyle w:val="bodyrepost"/>
-      </w:pPr>
-      <w:r>
-        <w:t>}</w:t>
-      </w:r>
-    </w:p>
-    <w:p>
-      <w:pPr>
-        <w:pStyle w:val="bodyrepost"/>
-      </w:pPr>
-    </w:p>
-    <w:p>
-      <w:pPr>
-        <w:pStyle w:val="Titlerepost"/>
-      </w:pPr>
-      <w:r>
         <w:t>Sample input and output</w:t>
       </w:r>
     </w:p>
@@ -2384,7 +2776,7 @@
                     <pic:cNvPicPr/>
                   </pic:nvPicPr>
                   <pic:blipFill>
-                    <a:blip r:embed="rId6"/>
+                    <a:blip r:embed="rId8"/>
                     <a:stretch>
                       <a:fillRect/>
                     </a:stretch>
@@ -2407,16 +2799,6 @@
     </w:p>
     <w:p>
       <w:pPr>
-        <w:pStyle w:val="bodyrepost"/>
-      </w:pPr>
-    </w:p>
-    <w:p>
-      <w:pPr>
-        <w:pStyle w:val="bodyrepost"/>
-      </w:pPr>
-    </w:p>
-    <w:p>
-      <w:pPr>
         <w:rPr>
           <w:rStyle w:val="bodyrepostChar"/>
         </w:rPr>
@@ -2425,7 +2807,6 @@
         <w:rPr>
           <w:rStyle w:val="TitlerepostChar"/>
         </w:rPr>
-        <w:lastRenderedPageBreak/>
         <w:t>Conclusion</w:t>
       </w:r>
       <w:r>
@@ -2448,50 +2829,8 @@
       </w:r>
       <w:proofErr w:type="spellEnd"/>
       <w:r>
-        <w:t xml:space="preserve"> library, highlighting how the ellipse can be drawn smoothly by dividing it into two regions with separate decision parameters. The exercise reinforced the importance of mathematical modeling, incremental computation, and algorithmic optimization in real-time graphics programming and the broader field of computer graphics.</w:t>
-      </w:r>
-    </w:p>
-    <w:p>
-      <w:pPr>
-        <w:pStyle w:val="bodyrepost"/>
-      </w:pPr>
-    </w:p>
-    <w:p>
-      <w:pPr>
-        <w:pStyle w:val="bodyrepost"/>
-      </w:pPr>
-    </w:p>
-    <w:p>
-      <w:pPr>
-        <w:pStyle w:val="bodyrepost"/>
-      </w:pPr>
-    </w:p>
-    <w:p>
-      <w:pPr>
-        <w:pStyle w:val="bodyrepost"/>
-      </w:pPr>
-    </w:p>
-    <w:p>
-      <w:pPr>
-        <w:pStyle w:val="bodyrepost"/>
-      </w:pPr>
-    </w:p>
-    <w:p>
-      <w:pPr>
-        <w:pStyle w:val="bodyrepost"/>
-      </w:pPr>
-    </w:p>
-    <w:p>
-      <w:pPr>
-        <w:pStyle w:val="bodyrepost"/>
-      </w:pPr>
-    </w:p>
-    <w:p>
-      <w:pPr>
-        <w:pStyle w:val="bodyrepost"/>
-      </w:pPr>
-      <w:bookmarkStart w:id="0" w:name="_GoBack"/>
-      <w:bookmarkEnd w:id="0"/>
+        <w:t xml:space="preserve"> library. The exercise reinforced the importance of mathematical modeling, incremental computation, and algorithmic optimization in real-time graphics programming and the broader field of computer graphics.</w:t>
+      </w:r>
     </w:p>
     <w:sectPr>
       <w:pgSz w:w="11907" w:h="16839" w:code="9"/>

</xml_diff>